<commit_message>
Template Extraction Not Ready
</commit_message>
<xml_diff>
--- a/DoucmentManagmentSys/wwwroot/Templates/AssayMethodValidationProtocol.docx
+++ b/DoucmentManagmentSys/wwwroot/Templates/AssayMethodValidationProtocol.docx
@@ -43,8 +43,8 @@
         </w:rPr>
       </w:pPr>
       <w:permStart w:edGrp="everyone" w:id="1664964616"/>
-      <w:permEnd w:id="1664964616"/>
     </w:p>
+    <w:permEnd w:id="1664964616"/>
     <w:p>
       <w:pPr>
         <w:pStyle w:val="Genehmigung"/>
@@ -129,7 +129,6 @@
                 <w:b/>
                 <w:sz w:val="32"/>
                 <w:szCs w:val="32"/>
-                <w:highlight w:val="yellow"/>
                 <w:lang w:val="en-GB"/>
               </w:rPr>
             </w:pPr>
@@ -139,7 +138,6 @@
                 <w:b/>
                 <w:sz w:val="32"/>
                 <w:szCs w:val="32"/>
-                <w:highlight w:val="yellow"/>
               </w:rPr>
               <w:t xml:space="preserve">Assay </w:t>
             </w:r>
@@ -149,7 +147,6 @@
                 <w:b/>
                 <w:sz w:val="32"/>
                 <w:szCs w:val="32"/>
-                <w:highlight w:val="yellow"/>
                 <w:lang w:val="en-GB"/>
               </w:rPr>
               <w:t>Method Validation Protocol for Empagliflozin</w:t>
@@ -174,7 +171,6 @@
                 <w:b/>
                 <w:sz w:val="32"/>
                 <w:szCs w:val="32"/>
-                <w:highlight w:val="yellow"/>
                 <w:lang w:val="en-GB"/>
               </w:rPr>
               <w:t xml:space="preserve">In </w:t>
@@ -196,7 +192,6 @@
                 <w:b/>
                 <w:sz w:val="32"/>
                 <w:szCs w:val="32"/>
-                <w:highlight w:val="yellow"/>
                 <w:lang w:val="en-GB"/>
               </w:rPr>
               <w:t xml:space="preserve"> </w:t>
@@ -218,7 +213,6 @@
                 <w:b/>
                 <w:sz w:val="32"/>
                 <w:szCs w:val="32"/>
-                <w:highlight w:val="yellow"/>
                 <w:lang w:val="en-GB"/>
               </w:rPr>
               <w:t>&amp;</w:t>
@@ -232,7 +226,7 @@
                 <w:highlight w:val="cyan"/>
                 <w:lang w:val="en-GB"/>
               </w:rPr>
-              <w:t xml:space="preserve">25 </w:t>
+              <w:t>25</w:t>
             </w:r>
             <w:r>
               <w:rPr>
@@ -240,10 +234,9 @@
                 <w:b/>
                 <w:sz w:val="32"/>
                 <w:szCs w:val="32"/>
-                <w:highlight w:val="yellow"/>
                 <w:lang w:val="en-GB"/>
               </w:rPr>
-              <w:t>mg FCT</w:t>
+              <w:t xml:space="preserve"> mg FCT</w:t>
             </w:r>
             <w:r>
               <w:rPr>
@@ -1152,7 +1145,6 @@
           <w:color w:val="000000" w:themeColor="text1"/>
           <w:sz w:val="24"/>
           <w:szCs w:val="24"/>
-          <w:highlight w:val="green"/>
           <w:lang w:val="en-US"/>
         </w:rPr>
       </w:pPr>
@@ -1168,7 +1160,6 @@
           <w:color w:val="000000" w:themeColor="text1"/>
           <w:sz w:val="24"/>
           <w:szCs w:val="24"/>
-          <w:highlight w:val="green"/>
           <w:lang w:val="en-US"/>
         </w:rPr>
         <w:lastRenderedPageBreak/>
@@ -1195,7 +1186,6 @@
           <w:color w:val="000000" w:themeColor="text1"/>
           <w:sz w:val="24"/>
           <w:szCs w:val="24"/>
-          <w:highlight w:val="yellow"/>
         </w:rPr>
         <w:t xml:space="preserve">This </w:t>
       </w:r>
@@ -1205,7 +1195,6 @@
           <w:color w:val="000000" w:themeColor="text1"/>
           <w:sz w:val="24"/>
           <w:szCs w:val="24"/>
-          <w:highlight w:val="yellow"/>
         </w:rPr>
         <w:t>V</w:t>
       </w:r>
@@ -1215,7 +1204,6 @@
           <w:color w:val="000000" w:themeColor="text1"/>
           <w:sz w:val="24"/>
           <w:szCs w:val="24"/>
-          <w:highlight w:val="yellow"/>
         </w:rPr>
         <w:t>alidation</w:t>
       </w:r>
@@ -1225,7 +1213,6 @@
           <w:color w:val="000000" w:themeColor="text1"/>
           <w:sz w:val="24"/>
           <w:szCs w:val="24"/>
-          <w:highlight w:val="yellow"/>
         </w:rPr>
         <w:t xml:space="preserve"> plan details t</w:t>
       </w:r>
@@ -1237,7 +1224,6 @@
           <w:color w:val="000000" w:themeColor="text1"/>
           <w:sz w:val="24"/>
           <w:szCs w:val="24"/>
-          <w:highlight w:val="yellow"/>
         </w:rPr>
         <w:t>he purpose, scope and experimental methods for th</w:t>
       </w:r>
@@ -1247,7 +1233,6 @@
           <w:color w:val="000000" w:themeColor="text1"/>
           <w:sz w:val="24"/>
           <w:szCs w:val="24"/>
-          <w:highlight w:val="yellow"/>
         </w:rPr>
         <w:t xml:space="preserve">e </w:t>
       </w:r>
@@ -1257,7 +1242,6 @@
           <w:color w:val="000000" w:themeColor="text1"/>
           <w:sz w:val="24"/>
           <w:szCs w:val="24"/>
-          <w:highlight w:val="yellow"/>
         </w:rPr>
         <w:t>Assay</w:t>
       </w:r>
@@ -1267,7 +1251,6 @@
           <w:color w:val="000000" w:themeColor="text1"/>
           <w:sz w:val="24"/>
           <w:szCs w:val="24"/>
-          <w:highlight w:val="yellow"/>
         </w:rPr>
         <w:t xml:space="preserve"> method </w:t>
       </w:r>
@@ -1277,7 +1260,6 @@
           <w:color w:val="000000" w:themeColor="text1"/>
           <w:sz w:val="24"/>
           <w:szCs w:val="24"/>
-          <w:highlight w:val="yellow"/>
         </w:rPr>
         <w:t>Validation</w:t>
       </w:r>
@@ -1287,7 +1269,6 @@
           <w:color w:val="000000" w:themeColor="text1"/>
           <w:sz w:val="24"/>
           <w:szCs w:val="24"/>
-          <w:highlight w:val="yellow"/>
         </w:rPr>
         <w:t xml:space="preserve">. </w:t>
       </w:r>
@@ -1297,7 +1278,6 @@
           <w:color w:val="000000" w:themeColor="text1"/>
           <w:sz w:val="24"/>
           <w:szCs w:val="24"/>
-          <w:highlight w:val="yellow"/>
         </w:rPr>
         <w:t xml:space="preserve">The </w:t>
       </w:r>
@@ -1307,7 +1287,6 @@
           <w:color w:val="000000" w:themeColor="text1"/>
           <w:sz w:val="24"/>
           <w:szCs w:val="24"/>
-          <w:highlight w:val="yellow"/>
         </w:rPr>
         <w:t>Validation</w:t>
       </w:r>
@@ -1317,7 +1296,6 @@
           <w:color w:val="000000" w:themeColor="text1"/>
           <w:sz w:val="24"/>
           <w:szCs w:val="24"/>
-          <w:highlight w:val="yellow"/>
         </w:rPr>
         <w:t xml:space="preserve"> parameters</w:t>
       </w:r>
@@ -1327,7 +1305,6 @@
           <w:color w:val="000000" w:themeColor="text1"/>
           <w:sz w:val="24"/>
           <w:szCs w:val="24"/>
-          <w:highlight w:val="yellow"/>
         </w:rPr>
         <w:t xml:space="preserve"> that should be addressed are defined in the section risk analysis.</w:t>
       </w:r>
@@ -1343,7 +1320,6 @@
           <w:color w:val="000000" w:themeColor="text1"/>
           <w:sz w:val="24"/>
           <w:szCs w:val="24"/>
-          <w:highlight w:val="green"/>
           <w:lang w:val="en-US"/>
         </w:rPr>
       </w:pPr>
@@ -1355,7 +1331,6 @@
           <w:color w:val="000000" w:themeColor="text1"/>
           <w:sz w:val="24"/>
           <w:szCs w:val="24"/>
-          <w:highlight w:val="green"/>
           <w:lang w:val="en-US"/>
         </w:rPr>
         <w:t>Purpose of the Outlined Proje</w:t>
@@ -1367,7 +1342,6 @@
           <w:color w:val="000000" w:themeColor="text1"/>
           <w:sz w:val="24"/>
           <w:szCs w:val="24"/>
-          <w:highlight w:val="green"/>
           <w:lang w:val="en-US"/>
         </w:rPr>
         <w:t>ct</w:t>
@@ -1379,7 +1353,6 @@
           <w:color w:val="000000" w:themeColor="text1"/>
           <w:sz w:val="24"/>
           <w:szCs w:val="24"/>
-          <w:highlight w:val="green"/>
           <w:lang w:val="en-US"/>
         </w:rPr>
         <w:t xml:space="preserve"> </w:t>
@@ -1397,16 +1370,14 @@
           <w:color w:val="000000" w:themeColor="text1"/>
           <w:sz w:val="24"/>
           <w:szCs w:val="24"/>
-          <w:highlight w:val="yellow"/>
-        </w:rPr>
-      </w:pPr>
-      <w:r>
-        <w:rPr>
-          <w:rFonts w:asciiTheme="majorBidi" w:hAnsiTheme="majorBidi" w:cstheme="majorBidi"/>
-          <w:color w:val="000000" w:themeColor="text1"/>
-          <w:sz w:val="24"/>
-          <w:szCs w:val="24"/>
-          <w:highlight w:val="yellow"/>
+        </w:rPr>
+      </w:pPr>
+      <w:r>
+        <w:rPr>
+          <w:rFonts w:asciiTheme="majorBidi" w:hAnsiTheme="majorBidi" w:cstheme="majorBidi"/>
+          <w:color w:val="000000" w:themeColor="text1"/>
+          <w:sz w:val="24"/>
+          <w:szCs w:val="24"/>
         </w:rPr>
         <w:t xml:space="preserve">The purpose of this study is to provide documented evidence that </w:t>
       </w:r>
@@ -1417,7 +1388,6 @@
           <w:color w:val="000000" w:themeColor="text1"/>
           <w:sz w:val="24"/>
           <w:szCs w:val="24"/>
-          <w:highlight w:val="yellow"/>
         </w:rPr>
         <w:t xml:space="preserve">HPLC method </w:t>
       </w:r>
@@ -1428,9 +1398,27 @@
           <w:color w:val="000000" w:themeColor="text1"/>
           <w:sz w:val="24"/>
           <w:szCs w:val="24"/>
-          <w:highlight w:val="yellow"/>
-        </w:rPr>
-        <w:t>for determining Assay of Empagliflozin is suitable for its intended purpose in:</w:t>
+        </w:rPr>
+        <w:t xml:space="preserve">for determining Assay of </w:t>
+      </w:r>
+      <w:r>
+        <w:rPr>
+          <w:rFonts w:asciiTheme="majorBidi" w:hAnsiTheme="majorBidi" w:cstheme="majorBidi"/>
+          <w:color w:val="000000" w:themeColor="text1"/>
+          <w:sz w:val="24"/>
+          <w:szCs w:val="24"/>
+          <w:highlight w:val="darkYellow"/>
+        </w:rPr>
+        <w:t>Empagliflozin</w:t>
+      </w:r>
+      <w:r>
+        <w:rPr>
+          <w:rFonts w:asciiTheme="majorBidi" w:hAnsiTheme="majorBidi" w:cstheme="majorBidi"/>
+          <w:color w:val="000000" w:themeColor="text1"/>
+          <w:sz w:val="24"/>
+          <w:szCs w:val="24"/>
+        </w:rPr>
+        <w:t xml:space="preserve"> is suitable for its intended purpose in:</w:t>
       </w:r>
     </w:p>
     <w:p>
@@ -1449,18 +1437,45 @@
           <w:color w:val="000000" w:themeColor="text1"/>
           <w:sz w:val="24"/>
           <w:szCs w:val="24"/>
-          <w:highlight w:val="yellow"/>
-        </w:rPr>
-      </w:pPr>
-      <w:r>
-        <w:rPr>
-          <w:rFonts w:asciiTheme="majorBidi" w:hAnsiTheme="majorBidi" w:cstheme="majorBidi"/>
-          <w:color w:val="000000" w:themeColor="text1"/>
-          <w:sz w:val="24"/>
-          <w:szCs w:val="24"/>
-          <w:highlight w:val="yellow"/>
-        </w:rPr>
-        <w:t>Empagliflozin 25 mg F.C.T</w:t>
+        </w:rPr>
+      </w:pPr>
+      <w:r>
+        <w:rPr>
+          <w:rFonts w:asciiTheme="majorBidi" w:hAnsiTheme="majorBidi" w:cstheme="majorBidi"/>
+          <w:color w:val="000000" w:themeColor="text1"/>
+          <w:sz w:val="24"/>
+          <w:szCs w:val="24"/>
+          <w:highlight w:val="darkYellow"/>
+        </w:rPr>
+        <w:t>Empagliflozin</w:t>
+      </w:r>
+      <w:r>
+        <w:rPr>
+          <w:rFonts w:asciiTheme="majorBidi" w:hAnsiTheme="majorBidi" w:cstheme="majorBidi"/>
+          <w:color w:val="000000" w:themeColor="text1"/>
+          <w:sz w:val="24"/>
+          <w:szCs w:val="24"/>
+        </w:rPr>
+        <w:t xml:space="preserve"> </w:t>
+      </w:r>
+      <w:r>
+        <w:rPr>
+          <w:rFonts w:asciiTheme="majorBidi" w:hAnsiTheme="majorBidi" w:cstheme="majorBidi"/>
+          <w:color w:val="000000" w:themeColor="text1"/>
+          <w:sz w:val="24"/>
+          <w:szCs w:val="24"/>
+          <w:highlight w:val="darkGray"/>
+        </w:rPr>
+        <w:t>25</w:t>
+      </w:r>
+      <w:r>
+        <w:rPr>
+          <w:rFonts w:asciiTheme="majorBidi" w:hAnsiTheme="majorBidi" w:cstheme="majorBidi"/>
+          <w:color w:val="000000" w:themeColor="text1"/>
+          <w:sz w:val="24"/>
+          <w:szCs w:val="24"/>
+        </w:rPr>
+        <w:t xml:space="preserve"> mg F.C.T</w:t>
       </w:r>
     </w:p>
     <w:p>
@@ -1479,18 +1494,45 @@
           <w:color w:val="000000" w:themeColor="text1"/>
           <w:sz w:val="24"/>
           <w:szCs w:val="24"/>
-          <w:highlight w:val="yellow"/>
-        </w:rPr>
-      </w:pPr>
-      <w:r>
-        <w:rPr>
-          <w:rFonts w:asciiTheme="majorBidi" w:hAnsiTheme="majorBidi" w:cstheme="majorBidi"/>
-          <w:color w:val="000000" w:themeColor="text1"/>
-          <w:sz w:val="24"/>
-          <w:szCs w:val="24"/>
-          <w:highlight w:val="yellow"/>
-        </w:rPr>
-        <w:t>Empagliflozin 10 mg F.C.T</w:t>
+        </w:rPr>
+      </w:pPr>
+      <w:r>
+        <w:rPr>
+          <w:rFonts w:asciiTheme="majorBidi" w:hAnsiTheme="majorBidi" w:cstheme="majorBidi"/>
+          <w:color w:val="000000" w:themeColor="text1"/>
+          <w:sz w:val="24"/>
+          <w:szCs w:val="24"/>
+          <w:highlight w:val="darkYellow"/>
+        </w:rPr>
+        <w:t>Empagliflozin</w:t>
+      </w:r>
+      <w:r>
+        <w:rPr>
+          <w:rFonts w:asciiTheme="majorBidi" w:hAnsiTheme="majorBidi" w:cstheme="majorBidi"/>
+          <w:color w:val="000000" w:themeColor="text1"/>
+          <w:sz w:val="24"/>
+          <w:szCs w:val="24"/>
+        </w:rPr>
+        <w:t xml:space="preserve"> </w:t>
+      </w:r>
+      <w:r>
+        <w:rPr>
+          <w:rFonts w:asciiTheme="majorBidi" w:hAnsiTheme="majorBidi" w:cstheme="majorBidi"/>
+          <w:color w:val="000000" w:themeColor="text1"/>
+          <w:sz w:val="24"/>
+          <w:szCs w:val="24"/>
+          <w:highlight w:val="darkGray"/>
+        </w:rPr>
+        <w:t>10</w:t>
+      </w:r>
+      <w:r>
+        <w:rPr>
+          <w:rFonts w:asciiTheme="majorBidi" w:hAnsiTheme="majorBidi" w:cstheme="majorBidi"/>
+          <w:color w:val="000000" w:themeColor="text1"/>
+          <w:sz w:val="24"/>
+          <w:szCs w:val="24"/>
+        </w:rPr>
+        <w:t xml:space="preserve"> mg F.C.T</w:t>
       </w:r>
     </w:p>
     <w:p>
@@ -1665,6 +1707,7 @@
           <w:color w:val="000000" w:themeColor="text1"/>
           <w:sz w:val="24"/>
           <w:szCs w:val="24"/>
+          <w:highlight w:val="green"/>
           <w:u w:val="single"/>
         </w:rPr>
       </w:pPr>
@@ -1674,6 +1717,7 @@
           <w:color w:val="000000" w:themeColor="text1"/>
           <w:sz w:val="24"/>
           <w:szCs w:val="24"/>
+          <w:highlight w:val="green"/>
           <w:u w:val="single"/>
         </w:rPr>
         <w:t xml:space="preserve">Chromatographic </w:t>
@@ -1684,6 +1728,7 @@
           <w:color w:val="000000" w:themeColor="text1"/>
           <w:sz w:val="24"/>
           <w:szCs w:val="24"/>
+          <w:highlight w:val="green"/>
           <w:u w:val="single"/>
         </w:rPr>
         <w:t>Conditions</w:t>
@@ -1695,6 +1740,7 @@
           <w:color w:val="000000" w:themeColor="text1"/>
           <w:sz w:val="24"/>
           <w:szCs w:val="24"/>
+          <w:highlight w:val="green"/>
           <w:u w:val="single"/>
         </w:rPr>
         <w:t>:</w:t>
@@ -1728,12 +1774,14 @@
               <w:rPr>
                 <w:rFonts w:asciiTheme="majorBidi" w:hAnsiTheme="majorBidi" w:cstheme="majorBidi"/>
                 <w:color w:val="000000" w:themeColor="text1"/>
+                <w:highlight w:val="magenta"/>
               </w:rPr>
             </w:pPr>
             <w:r>
               <w:rPr>
                 <w:rFonts w:asciiTheme="majorBidi" w:hAnsiTheme="majorBidi" w:cstheme="majorBidi"/>
                 <w:color w:val="000000" w:themeColor="text1"/>
+                <w:highlight w:val="magenta"/>
               </w:rPr>
               <w:t>Column</w:t>
             </w:r>
@@ -1752,12 +1800,14 @@
               <w:rPr>
                 <w:rFonts w:asciiTheme="majorBidi" w:hAnsiTheme="majorBidi" w:cstheme="majorBidi"/>
                 <w:color w:val="000000" w:themeColor="text1"/>
+                <w:highlight w:val="magenta"/>
               </w:rPr>
             </w:pPr>
             <w:r>
               <w:rPr>
                 <w:rFonts w:asciiTheme="majorBidi" w:hAnsiTheme="majorBidi" w:cstheme="majorBidi"/>
                 <w:color w:val="000000" w:themeColor="text1"/>
+                <w:highlight w:val="magenta"/>
               </w:rPr>
               <w:t>Inertsil C18 (250 x 4.6 mm), 5µ</w:t>
             </w:r>
@@ -1765,6 +1815,7 @@
               <w:rPr>
                 <w:rFonts w:asciiTheme="majorBidi" w:hAnsiTheme="majorBidi" w:cstheme="majorBidi"/>
                 <w:color w:val="000000" w:themeColor="text1"/>
+                <w:highlight w:val="magenta"/>
               </w:rPr>
               <w:t>m.</w:t>
             </w:r>
@@ -1785,12 +1836,14 @@
               <w:rPr>
                 <w:rFonts w:asciiTheme="majorBidi" w:hAnsiTheme="majorBidi" w:cstheme="majorBidi"/>
                 <w:color w:val="000000" w:themeColor="text1"/>
+                <w:highlight w:val="magenta"/>
               </w:rPr>
             </w:pPr>
             <w:r>
               <w:rPr>
                 <w:rFonts w:asciiTheme="majorBidi" w:hAnsiTheme="majorBidi" w:cstheme="majorBidi"/>
                 <w:color w:val="000000" w:themeColor="text1"/>
+                <w:highlight w:val="magenta"/>
               </w:rPr>
               <w:t>Wavelength</w:t>
             </w:r>
@@ -1809,12 +1862,14 @@
               <w:rPr>
                 <w:rFonts w:asciiTheme="majorBidi" w:hAnsiTheme="majorBidi" w:cstheme="majorBidi"/>
                 <w:color w:val="000000" w:themeColor="text1"/>
+                <w:highlight w:val="magenta"/>
               </w:rPr>
             </w:pPr>
             <w:r>
               <w:rPr>
                 <w:rFonts w:asciiTheme="majorBidi" w:hAnsiTheme="majorBidi" w:cstheme="majorBidi"/>
                 <w:color w:val="000000" w:themeColor="text1"/>
+                <w:highlight w:val="magenta"/>
               </w:rPr>
               <w:t>225 nm</w:t>
             </w:r>
@@ -1835,12 +1890,14 @@
               <w:rPr>
                 <w:rFonts w:asciiTheme="majorBidi" w:hAnsiTheme="majorBidi" w:cstheme="majorBidi"/>
                 <w:color w:val="000000" w:themeColor="text1"/>
+                <w:highlight w:val="magenta"/>
               </w:rPr>
             </w:pPr>
             <w:r>
               <w:rPr>
                 <w:rFonts w:asciiTheme="majorBidi" w:hAnsiTheme="majorBidi" w:cstheme="majorBidi"/>
                 <w:color w:val="000000" w:themeColor="text1"/>
+                <w:highlight w:val="magenta"/>
               </w:rPr>
               <w:t>Flow rate</w:t>
             </w:r>
@@ -1859,12 +1916,14 @@
               <w:rPr>
                 <w:rFonts w:asciiTheme="majorBidi" w:hAnsiTheme="majorBidi" w:cstheme="majorBidi"/>
                 <w:color w:val="000000" w:themeColor="text1"/>
+                <w:highlight w:val="magenta"/>
               </w:rPr>
             </w:pPr>
             <w:r>
               <w:rPr>
                 <w:rFonts w:asciiTheme="majorBidi" w:hAnsiTheme="majorBidi" w:cstheme="majorBidi"/>
                 <w:color w:val="000000" w:themeColor="text1"/>
+                <w:highlight w:val="magenta"/>
               </w:rPr>
               <w:t>1</w:t>
             </w:r>
@@ -1872,6 +1931,7 @@
               <w:rPr>
                 <w:rFonts w:asciiTheme="majorBidi" w:hAnsiTheme="majorBidi" w:cstheme="majorBidi"/>
                 <w:color w:val="000000" w:themeColor="text1"/>
+                <w:highlight w:val="magenta"/>
               </w:rPr>
               <w:t xml:space="preserve">.0 </w:t>
             </w:r>
@@ -1879,6 +1939,7 @@
               <w:rPr>
                 <w:rFonts w:asciiTheme="majorBidi" w:hAnsiTheme="majorBidi" w:cstheme="majorBidi"/>
                 <w:color w:val="000000" w:themeColor="text1"/>
+                <w:highlight w:val="magenta"/>
               </w:rPr>
               <w:t>mL/min</w:t>
             </w:r>
@@ -1899,12 +1960,14 @@
               <w:rPr>
                 <w:rFonts w:asciiTheme="majorBidi" w:hAnsiTheme="majorBidi" w:cstheme="majorBidi"/>
                 <w:color w:val="000000" w:themeColor="text1"/>
+                <w:highlight w:val="magenta"/>
               </w:rPr>
             </w:pPr>
             <w:r>
               <w:rPr>
                 <w:rFonts w:asciiTheme="majorBidi" w:hAnsiTheme="majorBidi" w:cstheme="majorBidi"/>
                 <w:color w:val="000000" w:themeColor="text1"/>
+                <w:highlight w:val="magenta"/>
               </w:rPr>
               <w:t>Injection volume</w:t>
             </w:r>
@@ -1923,12 +1986,14 @@
               <w:rPr>
                 <w:rFonts w:asciiTheme="majorBidi" w:hAnsiTheme="majorBidi" w:cstheme="majorBidi"/>
                 <w:color w:val="000000" w:themeColor="text1"/>
+                <w:highlight w:val="magenta"/>
               </w:rPr>
             </w:pPr>
             <w:r>
               <w:rPr>
                 <w:rFonts w:asciiTheme="majorBidi" w:hAnsiTheme="majorBidi" w:cstheme="majorBidi"/>
                 <w:color w:val="000000" w:themeColor="text1"/>
+                <w:highlight w:val="magenta"/>
               </w:rPr>
               <w:t>5</w:t>
             </w:r>
@@ -1936,6 +2001,7 @@
               <w:rPr>
                 <w:rFonts w:asciiTheme="majorBidi" w:hAnsiTheme="majorBidi" w:cstheme="majorBidi"/>
                 <w:color w:val="000000" w:themeColor="text1"/>
+                <w:highlight w:val="magenta"/>
               </w:rPr>
               <w:t>µL</w:t>
             </w:r>
@@ -1959,12 +2025,14 @@
               <w:rPr>
                 <w:rFonts w:asciiTheme="majorBidi" w:hAnsiTheme="majorBidi" w:cstheme="majorBidi"/>
                 <w:color w:val="000000" w:themeColor="text1"/>
+                <w:highlight w:val="magenta"/>
               </w:rPr>
             </w:pPr>
             <w:r>
               <w:rPr>
                 <w:rFonts w:asciiTheme="majorBidi" w:hAnsiTheme="majorBidi" w:cstheme="majorBidi"/>
                 <w:color w:val="000000" w:themeColor="text1"/>
+                <w:highlight w:val="magenta"/>
               </w:rPr>
               <w:t>Column Temperature</w:t>
             </w:r>
@@ -1983,12 +2051,14 @@
               <w:rPr>
                 <w:rFonts w:asciiTheme="majorBidi" w:hAnsiTheme="majorBidi" w:cstheme="majorBidi"/>
                 <w:color w:val="000000" w:themeColor="text1"/>
+                <w:highlight w:val="magenta"/>
               </w:rPr>
             </w:pPr>
             <w:r>
               <w:rPr>
                 <w:rFonts w:asciiTheme="majorBidi" w:hAnsiTheme="majorBidi" w:cstheme="majorBidi"/>
                 <w:color w:val="000000" w:themeColor="text1"/>
+                <w:highlight w:val="magenta"/>
               </w:rPr>
               <w:t>2</w:t>
             </w:r>
@@ -1996,6 +2066,7 @@
               <w:rPr>
                 <w:rFonts w:asciiTheme="majorBidi" w:hAnsiTheme="majorBidi" w:cstheme="majorBidi"/>
                 <w:color w:val="000000" w:themeColor="text1"/>
+                <w:highlight w:val="magenta"/>
               </w:rPr>
               <w:t>5°C</w:t>
             </w:r>
@@ -2019,12 +2090,14 @@
               <w:rPr>
                 <w:rFonts w:asciiTheme="majorBidi" w:hAnsiTheme="majorBidi" w:cstheme="majorBidi"/>
                 <w:color w:val="000000" w:themeColor="text1"/>
+                <w:highlight w:val="magenta"/>
               </w:rPr>
             </w:pPr>
             <w:r>
               <w:rPr>
                 <w:rFonts w:asciiTheme="majorBidi" w:hAnsiTheme="majorBidi" w:cstheme="majorBidi"/>
                 <w:color w:val="000000" w:themeColor="text1"/>
+                <w:highlight w:val="magenta"/>
               </w:rPr>
               <w:t>Run time</w:t>
             </w:r>
@@ -2043,12 +2116,14 @@
               <w:rPr>
                 <w:rFonts w:asciiTheme="majorBidi" w:hAnsiTheme="majorBidi" w:cstheme="majorBidi"/>
                 <w:color w:val="000000" w:themeColor="text1"/>
+                <w:highlight w:val="magenta"/>
               </w:rPr>
             </w:pPr>
             <w:r>
               <w:rPr>
                 <w:rFonts w:asciiTheme="majorBidi" w:hAnsiTheme="majorBidi" w:cstheme="majorBidi"/>
                 <w:color w:val="000000" w:themeColor="text1"/>
+                <w:highlight w:val="magenta"/>
               </w:rPr>
               <w:t>10 min</w:t>
             </w:r>
@@ -2072,12 +2147,14 @@
               <w:rPr>
                 <w:rFonts w:asciiTheme="majorBidi" w:hAnsiTheme="majorBidi" w:cstheme="majorBidi"/>
                 <w:color w:val="000000" w:themeColor="text1"/>
+                <w:highlight w:val="magenta"/>
               </w:rPr>
             </w:pPr>
             <w:r>
               <w:rPr>
                 <w:rFonts w:asciiTheme="majorBidi" w:hAnsiTheme="majorBidi" w:cstheme="majorBidi"/>
                 <w:color w:val="000000" w:themeColor="text1"/>
+                <w:highlight w:val="magenta"/>
               </w:rPr>
               <w:t>Buffer preparation:</w:t>
             </w:r>
@@ -2096,12 +2173,14 @@
               <w:rPr>
                 <w:rFonts w:asciiTheme="majorBidi" w:hAnsiTheme="majorBidi" w:cstheme="majorBidi"/>
                 <w:color w:val="000000" w:themeColor="text1"/>
+                <w:highlight w:val="magenta"/>
               </w:rPr>
             </w:pPr>
             <w:r>
               <w:rPr>
                 <w:rFonts w:asciiTheme="majorBidi" w:hAnsiTheme="majorBidi" w:cstheme="majorBidi"/>
                 <w:color w:val="000000" w:themeColor="text1"/>
+                <w:highlight w:val="magenta"/>
               </w:rPr>
               <w:t>Transfer 2 ml of Ortho phosphoric acid in 1000ml water then filter on 0.45 µm membrane filter.</w:t>
             </w:r>
@@ -2122,12 +2201,14 @@
               <w:rPr>
                 <w:rFonts w:asciiTheme="majorBidi" w:hAnsiTheme="majorBidi" w:cstheme="majorBidi"/>
                 <w:color w:val="000000" w:themeColor="text1"/>
+                <w:highlight w:val="magenta"/>
               </w:rPr>
             </w:pPr>
             <w:r>
               <w:rPr>
                 <w:rFonts w:asciiTheme="majorBidi" w:hAnsiTheme="majorBidi" w:cstheme="majorBidi"/>
                 <w:color w:val="000000" w:themeColor="text1"/>
+                <w:highlight w:val="magenta"/>
               </w:rPr>
               <w:t xml:space="preserve">Mobile phase </w:t>
             </w:r>
@@ -2146,35 +2227,16 @@
               <w:rPr>
                 <w:rFonts w:asciiTheme="majorBidi" w:hAnsiTheme="majorBidi" w:cstheme="majorBidi"/>
                 <w:color w:val="000000" w:themeColor="text1"/>
+                <w:highlight w:val="magenta"/>
               </w:rPr>
             </w:pPr>
             <w:r>
               <w:rPr>
                 <w:rFonts w:asciiTheme="majorBidi" w:hAnsiTheme="majorBidi" w:cstheme="majorBidi"/>
                 <w:color w:val="000000" w:themeColor="text1"/>
-              </w:rPr>
-              <w:t xml:space="preserve">A Filtrated and degassed mixture of Buffer and Acetonitrile in Proportion </w:t>
-            </w:r>
-            <w:r>
-              <w:rPr>
-                <w:rFonts w:asciiTheme="majorBidi" w:hAnsiTheme="majorBidi" w:cstheme="majorBidi"/>
-                <w:color w:val="000000" w:themeColor="text1"/>
-              </w:rPr>
-              <w:t>(</w:t>
-            </w:r>
-            <w:r>
-              <w:rPr>
-                <w:rFonts w:asciiTheme="majorBidi" w:hAnsiTheme="majorBidi" w:cstheme="majorBidi"/>
-                <w:color w:val="000000" w:themeColor="text1"/>
-              </w:rPr>
-              <w:t>60%:40%</w:t>
-            </w:r>
-            <w:r>
-              <w:rPr>
-                <w:rFonts w:asciiTheme="majorBidi" w:hAnsiTheme="majorBidi" w:cstheme="majorBidi"/>
-                <w:color w:val="000000" w:themeColor="text1"/>
-              </w:rPr>
-              <w:t>)</w:t>
+                <w:highlight w:val="magenta"/>
+              </w:rPr>
+              <w:t>A Filtrated and degassed mixture of Buffer and Acetonitrile in Proportion (60%:40%)</w:t>
             </w:r>
           </w:p>
         </w:tc>
@@ -2193,12 +2255,14 @@
               <w:rPr>
                 <w:rFonts w:asciiTheme="majorBidi" w:hAnsiTheme="majorBidi" w:cstheme="majorBidi"/>
                 <w:color w:val="000000" w:themeColor="text1"/>
+                <w:highlight w:val="magenta"/>
               </w:rPr>
             </w:pPr>
             <w:r>
               <w:rPr>
                 <w:rFonts w:asciiTheme="majorBidi" w:hAnsiTheme="majorBidi" w:cstheme="majorBidi"/>
                 <w:color w:val="000000" w:themeColor="text1"/>
+                <w:highlight w:val="magenta"/>
               </w:rPr>
               <w:t>Diluent</w:t>
             </w:r>
@@ -2217,12 +2281,14 @@
               <w:rPr>
                 <w:rFonts w:asciiTheme="majorBidi" w:hAnsiTheme="majorBidi" w:cstheme="majorBidi"/>
                 <w:color w:val="000000" w:themeColor="text1"/>
+                <w:highlight w:val="magenta"/>
               </w:rPr>
             </w:pPr>
             <w:r>
               <w:rPr>
                 <w:rFonts w:asciiTheme="majorBidi" w:hAnsiTheme="majorBidi" w:cstheme="majorBidi"/>
                 <w:color w:val="000000" w:themeColor="text1"/>
+                <w:highlight w:val="magenta"/>
               </w:rPr>
               <w:t>0.1% orthophosphoric acid: ACN (70:30).</w:t>
             </w:r>
@@ -2244,12 +2310,14 @@
               <w:rPr>
                 <w:rFonts w:asciiTheme="majorBidi" w:hAnsiTheme="majorBidi" w:cstheme="majorBidi"/>
                 <w:color w:val="000000" w:themeColor="text1"/>
+                <w:highlight w:val="magenta"/>
               </w:rPr>
             </w:pPr>
             <w:r>
               <w:rPr>
                 <w:rFonts w:asciiTheme="majorBidi" w:hAnsiTheme="majorBidi" w:cstheme="majorBidi"/>
                 <w:color w:val="000000" w:themeColor="text1"/>
+                <w:highlight w:val="magenta"/>
               </w:rPr>
               <w:t>Needle wash</w:t>
             </w:r>
@@ -2268,12 +2336,14 @@
               <w:rPr>
                 <w:rFonts w:asciiTheme="majorBidi" w:hAnsiTheme="majorBidi" w:cstheme="majorBidi"/>
                 <w:color w:val="000000" w:themeColor="text1"/>
+                <w:highlight w:val="magenta"/>
               </w:rPr>
             </w:pPr>
             <w:r>
               <w:rPr>
                 <w:rFonts w:asciiTheme="majorBidi" w:hAnsiTheme="majorBidi" w:cstheme="majorBidi"/>
                 <w:color w:val="000000" w:themeColor="text1"/>
+                <w:highlight w:val="magenta"/>
               </w:rPr>
               <w:t>Water: Acetonitrile (50:50)</w:t>
             </w:r>
@@ -2296,6 +2366,7 @@
           <w:color w:val="000000" w:themeColor="text1"/>
           <w:sz w:val="24"/>
           <w:szCs w:val="24"/>
+          <w:highlight w:val="green"/>
           <w:u w:val="single"/>
         </w:rPr>
       </w:pPr>
@@ -2305,6 +2376,7 @@
           <w:color w:val="000000" w:themeColor="text1"/>
           <w:sz w:val="24"/>
           <w:szCs w:val="24"/>
+          <w:highlight w:val="green"/>
           <w:u w:val="single"/>
         </w:rPr>
         <w:t>Solution preparations</w:t>
@@ -2315,6 +2387,7 @@
           <w:color w:val="000000" w:themeColor="text1"/>
           <w:sz w:val="24"/>
           <w:szCs w:val="24"/>
+          <w:highlight w:val="green"/>
           <w:u w:val="single"/>
         </w:rPr>
         <w:t>:</w:t>
@@ -2348,12 +2421,14 @@
               <w:rPr>
                 <w:rFonts w:asciiTheme="majorBidi" w:hAnsiTheme="majorBidi" w:cstheme="majorBidi"/>
                 <w:color w:val="000000" w:themeColor="text1"/>
+                <w:highlight w:val="magenta"/>
               </w:rPr>
             </w:pPr>
             <w:r>
               <w:rPr>
                 <w:rFonts w:asciiTheme="majorBidi" w:hAnsiTheme="majorBidi" w:cstheme="majorBidi"/>
                 <w:color w:val="000000" w:themeColor="text1"/>
+                <w:highlight w:val="magenta"/>
               </w:rPr>
               <w:t xml:space="preserve">Standard solution </w:t>
             </w:r>
@@ -2378,12 +2453,14 @@
               <w:rPr>
                 <w:rFonts w:asciiTheme="majorBidi" w:hAnsiTheme="majorBidi" w:cstheme="majorBidi"/>
                 <w:color w:val="000000" w:themeColor="text1"/>
+                <w:highlight w:val="magenta"/>
               </w:rPr>
             </w:pPr>
             <w:r>
               <w:rPr>
                 <w:rFonts w:asciiTheme="majorBidi" w:hAnsiTheme="majorBidi" w:cstheme="majorBidi"/>
                 <w:color w:val="000000" w:themeColor="text1"/>
+                <w:highlight w:val="magenta"/>
               </w:rPr>
               <w:t>Prepare 0.2mg /ml of Empagliflozin , Recommended preparation:</w:t>
             </w:r>
@@ -2403,12 +2480,14 @@
               <w:rPr>
                 <w:rFonts w:asciiTheme="majorBidi" w:hAnsiTheme="majorBidi" w:cstheme="majorBidi"/>
                 <w:color w:val="000000" w:themeColor="text1"/>
+                <w:highlight w:val="magenta"/>
               </w:rPr>
             </w:pPr>
             <w:r>
               <w:rPr>
                 <w:rFonts w:asciiTheme="majorBidi" w:hAnsiTheme="majorBidi" w:cstheme="majorBidi"/>
                 <w:color w:val="000000" w:themeColor="text1"/>
+                <w:highlight w:val="magenta"/>
               </w:rPr>
               <w:t>Accurately weigh about 10 mg of Empagliflozin working standard into a 50 mL volumetric fla</w:t>
             </w:r>
@@ -2416,6 +2495,7 @@
               <w:rPr>
                 <w:rFonts w:asciiTheme="majorBidi" w:hAnsiTheme="majorBidi" w:cstheme="majorBidi"/>
                 <w:color w:val="000000" w:themeColor="text1"/>
+                <w:highlight w:val="magenta"/>
               </w:rPr>
               <w:t xml:space="preserve">sk, add 30 ml diluent, sonicate for 10 minutes </w:t>
             </w:r>
@@ -2423,6 +2503,7 @@
               <w:rPr>
                 <w:rFonts w:asciiTheme="majorBidi" w:hAnsiTheme="majorBidi" w:cstheme="majorBidi"/>
                 <w:color w:val="000000" w:themeColor="text1"/>
+                <w:highlight w:val="magenta"/>
               </w:rPr>
               <w:t xml:space="preserve">, allow to cool to room temperature then complete the volume with the same diluent. (C </w:t>
             </w:r>
@@ -2430,6 +2511,7 @@
               <w:rPr>
                 <w:rFonts w:asciiTheme="majorBidi" w:hAnsiTheme="majorBidi" w:cstheme="majorBidi"/>
                 <w:color w:val="000000" w:themeColor="text1"/>
+                <w:highlight w:val="magenta"/>
                 <w:vertAlign w:val="subscript"/>
               </w:rPr>
               <w:t>Empagliflozin</w:t>
@@ -2438,6 +2520,7 @@
               <w:rPr>
                 <w:rFonts w:asciiTheme="majorBidi" w:hAnsiTheme="majorBidi" w:cstheme="majorBidi"/>
                 <w:color w:val="000000" w:themeColor="text1"/>
+                <w:highlight w:val="magenta"/>
               </w:rPr>
               <w:t>: 0.2 mg/ml).</w:t>
             </w:r>
@@ -2457,12 +2540,14 @@
               <w:rPr>
                 <w:rFonts w:asciiTheme="majorBidi" w:hAnsiTheme="majorBidi" w:cstheme="majorBidi"/>
                 <w:color w:val="000000" w:themeColor="text1"/>
+                <w:highlight w:val="magenta"/>
               </w:rPr>
             </w:pPr>
             <w:r>
               <w:rPr>
                 <w:rFonts w:asciiTheme="majorBidi" w:hAnsiTheme="majorBidi" w:cstheme="majorBidi"/>
                 <w:color w:val="000000" w:themeColor="text1"/>
+                <w:highlight w:val="magenta"/>
               </w:rPr>
               <w:t>Prepare the standard in a duplicate preparations</w:t>
             </w:r>
@@ -2486,12 +2571,14 @@
               <w:rPr>
                 <w:rFonts w:asciiTheme="majorBidi" w:hAnsiTheme="majorBidi" w:cstheme="majorBidi"/>
                 <w:color w:val="000000" w:themeColor="text1"/>
+                <w:highlight w:val="magenta"/>
               </w:rPr>
             </w:pPr>
             <w:r>
               <w:rPr>
                 <w:rFonts w:asciiTheme="majorBidi" w:hAnsiTheme="majorBidi" w:cstheme="majorBidi"/>
                 <w:color w:val="000000" w:themeColor="text1"/>
+                <w:highlight w:val="magenta"/>
               </w:rPr>
               <w:t>Test Sample Solution</w:t>
             </w:r>
@@ -2516,6 +2603,7 @@
               <w:rPr>
                 <w:rFonts w:asciiTheme="majorBidi" w:hAnsiTheme="majorBidi" w:cstheme="majorBidi"/>
                 <w:color w:val="000000" w:themeColor="text1"/>
+                <w:highlight w:val="magenta"/>
                 <w:u w:val="single"/>
               </w:rPr>
             </w:pPr>
@@ -2523,6 +2611,7 @@
               <w:rPr>
                 <w:rFonts w:asciiTheme="majorBidi" w:hAnsiTheme="majorBidi" w:cstheme="majorBidi"/>
                 <w:color w:val="000000" w:themeColor="text1"/>
+                <w:highlight w:val="magenta"/>
                 <w:u w:val="single"/>
               </w:rPr>
               <w:t>For Empagliflozin 10 mg F.C.T</w:t>
@@ -2531,6 +2620,7 @@
               <w:rPr>
                 <w:rFonts w:asciiTheme="majorBidi" w:hAnsiTheme="majorBidi" w:cstheme="majorBidi"/>
                 <w:color w:val="000000" w:themeColor="text1"/>
+                <w:highlight w:val="magenta"/>
                 <w:u w:val="single"/>
               </w:rPr>
               <w:t>, Recommended preparation:</w:t>
@@ -2551,12 +2641,14 @@
               <w:rPr>
                 <w:rFonts w:asciiTheme="majorBidi" w:hAnsiTheme="majorBidi" w:cstheme="majorBidi"/>
                 <w:color w:val="000000" w:themeColor="text1"/>
+                <w:highlight w:val="magenta"/>
               </w:rPr>
             </w:pPr>
             <w:r>
               <w:rPr>
                 <w:rFonts w:asciiTheme="majorBidi" w:hAnsiTheme="majorBidi" w:cstheme="majorBidi"/>
                 <w:color w:val="000000" w:themeColor="text1"/>
+                <w:highlight w:val="magenta"/>
               </w:rPr>
               <w:t xml:space="preserve">Transfer 5 </w:t>
             </w:r>
@@ -2564,6 +2656,7 @@
               <w:rPr>
                 <w:rFonts w:asciiTheme="majorBidi" w:hAnsiTheme="majorBidi" w:cstheme="majorBidi"/>
                 <w:color w:val="000000" w:themeColor="text1"/>
+                <w:highlight w:val="magenta"/>
               </w:rPr>
               <w:t xml:space="preserve">whole </w:t>
             </w:r>
@@ -2571,6 +2664,7 @@
               <w:rPr>
                 <w:rFonts w:asciiTheme="majorBidi" w:hAnsiTheme="majorBidi" w:cstheme="majorBidi"/>
                 <w:color w:val="000000" w:themeColor="text1"/>
+                <w:highlight w:val="magenta"/>
               </w:rPr>
               <w:t>tablets into 250 ml volumetric flask. Add 150 ml diluent. Shake at 200 rpm for 10 min, Sonicate for about 10 minutes with intermittent</w:t>
             </w:r>
@@ -2578,20 +2672,15 @@
               <w:rPr>
                 <w:rFonts w:asciiTheme="majorBidi" w:hAnsiTheme="majorBidi" w:cstheme="majorBidi"/>
                 <w:color w:val="000000" w:themeColor="text1"/>
-              </w:rPr>
-              <w:t xml:space="preserve"> shaking.</w:t>
-            </w:r>
-            <w:r>
-              <w:rPr>
-                <w:rFonts w:asciiTheme="majorBidi" w:hAnsiTheme="majorBidi" w:cstheme="majorBidi"/>
-                <w:color w:val="000000" w:themeColor="text1"/>
-              </w:rPr>
-              <w:t xml:space="preserve"> Allow</w:t>
-            </w:r>
-            <w:r>
-              <w:rPr>
-                <w:rFonts w:asciiTheme="majorBidi" w:hAnsiTheme="majorBidi" w:cstheme="majorBidi"/>
-                <w:color w:val="000000" w:themeColor="text1"/>
+                <w:highlight w:val="magenta"/>
+              </w:rPr>
+              <w:t xml:space="preserve"> shaking. Allow</w:t>
+            </w:r>
+            <w:r>
+              <w:rPr>
+                <w:rFonts w:asciiTheme="majorBidi" w:hAnsiTheme="majorBidi" w:cstheme="majorBidi"/>
+                <w:color w:val="000000" w:themeColor="text1"/>
+                <w:highlight w:val="magenta"/>
               </w:rPr>
               <w:t xml:space="preserve"> to cool to room temperature then complete the</w:t>
             </w:r>
@@ -2599,20 +2688,15 @@
               <w:rPr>
                 <w:rFonts w:asciiTheme="majorBidi" w:hAnsiTheme="majorBidi" w:cstheme="majorBidi"/>
                 <w:color w:val="000000" w:themeColor="text1"/>
-              </w:rPr>
-              <w:t xml:space="preserve"> volume with the same diluent.</w:t>
-            </w:r>
-            <w:r>
-              <w:rPr>
-                <w:rFonts w:asciiTheme="majorBidi" w:hAnsiTheme="majorBidi" w:cstheme="majorBidi"/>
-                <w:color w:val="000000" w:themeColor="text1"/>
-              </w:rPr>
-              <w:t xml:space="preserve"> Filter</w:t>
-            </w:r>
-            <w:r>
-              <w:rPr>
-                <w:rFonts w:asciiTheme="majorBidi" w:hAnsiTheme="majorBidi" w:cstheme="majorBidi"/>
-                <w:color w:val="000000" w:themeColor="text1"/>
+                <w:highlight w:val="magenta"/>
+              </w:rPr>
+              <w:t xml:space="preserve"> volume with the same diluent. Filter</w:t>
+            </w:r>
+            <w:r>
+              <w:rPr>
+                <w:rFonts w:asciiTheme="majorBidi" w:hAnsiTheme="majorBidi" w:cstheme="majorBidi"/>
+                <w:color w:val="000000" w:themeColor="text1"/>
+                <w:highlight w:val="magenta"/>
               </w:rPr>
               <w:t xml:space="preserve"> the soluti</w:t>
             </w:r>
@@ -2620,6 +2704,7 @@
               <w:rPr>
                 <w:rFonts w:asciiTheme="majorBidi" w:hAnsiTheme="majorBidi" w:cstheme="majorBidi"/>
                 <w:color w:val="000000" w:themeColor="text1"/>
+                <w:highlight w:val="magenta"/>
               </w:rPr>
               <w:t>on through a 0.45 μ PTFE filter.</w:t>
             </w:r>
@@ -2639,6 +2724,7 @@
               <w:rPr>
                 <w:rFonts w:asciiTheme="majorBidi" w:hAnsiTheme="majorBidi" w:cstheme="majorBidi"/>
                 <w:color w:val="000000" w:themeColor="text1"/>
+                <w:highlight w:val="magenta"/>
                 <w:u w:val="single"/>
               </w:rPr>
             </w:pPr>
@@ -2646,25 +2732,10 @@
               <w:rPr>
                 <w:rFonts w:asciiTheme="majorBidi" w:hAnsiTheme="majorBidi" w:cstheme="majorBidi"/>
                 <w:color w:val="000000" w:themeColor="text1"/>
+                <w:highlight w:val="magenta"/>
                 <w:u w:val="single"/>
               </w:rPr>
-              <w:t xml:space="preserve">For Empagliflozin </w:t>
-            </w:r>
-            <w:r>
-              <w:rPr>
-                <w:rFonts w:asciiTheme="majorBidi" w:hAnsiTheme="majorBidi" w:cstheme="majorBidi"/>
-                <w:color w:val="000000" w:themeColor="text1"/>
-                <w:u w:val="single"/>
-              </w:rPr>
-              <w:t>25</w:t>
-            </w:r>
-            <w:r>
-              <w:rPr>
-                <w:rFonts w:asciiTheme="majorBidi" w:hAnsiTheme="majorBidi" w:cstheme="majorBidi"/>
-                <w:color w:val="000000" w:themeColor="text1"/>
-                <w:u w:val="single"/>
-              </w:rPr>
-              <w:t xml:space="preserve"> mg F.C.T, Recommended preparation:</w:t>
+              <w:t>For Empagliflozin 25 mg F.C.T, Recommended preparation:</w:t>
             </w:r>
           </w:p>
           <w:p>
@@ -2684,12 +2755,14 @@
                 <w:color w:val="000000"/>
                 <w:sz w:val="20"/>
                 <w:szCs w:val="20"/>
+                <w:highlight w:val="magenta"/>
               </w:rPr>
             </w:pPr>
             <w:r>
               <w:rPr>
                 <w:rFonts w:asciiTheme="majorBidi" w:hAnsiTheme="majorBidi" w:cstheme="majorBidi"/>
                 <w:color w:val="000000" w:themeColor="text1"/>
+                <w:highlight w:val="magenta"/>
               </w:rPr>
               <w:lastRenderedPageBreak/>
               <w:t>Transfer</w:t>
@@ -2698,6 +2771,7 @@
               <w:rPr>
                 <w:rFonts w:asciiTheme="majorBidi" w:hAnsiTheme="majorBidi" w:cstheme="majorBidi"/>
                 <w:color w:val="000000"/>
+                <w:highlight w:val="magenta"/>
               </w:rPr>
               <w:t xml:space="preserve"> 4 </w:t>
             </w:r>
@@ -2705,6 +2779,7 @@
               <w:rPr>
                 <w:rFonts w:asciiTheme="majorBidi" w:hAnsiTheme="majorBidi" w:cstheme="majorBidi"/>
                 <w:color w:val="000000" w:themeColor="text1"/>
+                <w:highlight w:val="magenta"/>
               </w:rPr>
               <w:t xml:space="preserve">whole </w:t>
             </w:r>
@@ -2712,22 +2787,9 @@
               <w:rPr>
                 <w:rFonts w:asciiTheme="majorBidi" w:hAnsiTheme="majorBidi" w:cstheme="majorBidi"/>
                 <w:color w:val="000000"/>
-              </w:rPr>
-              <w:t>tablets into 200 ml volumetric flask. Add 150 ml diluent. Shake at 200 rpm for 10 min, Sonicate for about 10 minutes with intermittent shaking.  Allow to cool to room temperature then complete the volume with the same diluent, further dilute 10 ml into 25 ml volumetric flask, dissolve in and dilute to volume with diluent</w:t>
-            </w:r>
-            <w:r>
-              <w:rPr>
-                <w:rFonts w:asciiTheme="majorBidi" w:hAnsiTheme="majorBidi" w:cstheme="majorBidi"/>
-                <w:color w:val="000000"/>
-              </w:rPr>
-              <w:t>.</w:t>
-            </w:r>
-            <w:r>
-              <w:rPr>
-                <w:rFonts w:asciiTheme="majorBidi" w:hAnsiTheme="majorBidi" w:cstheme="majorBidi"/>
-                <w:color w:val="000000"/>
-              </w:rPr>
-              <w:t xml:space="preserve"> Filter the solution through a 0.45 μ PTFE </w:t>
+                <w:highlight w:val="magenta"/>
+              </w:rPr>
+              <w:t xml:space="preserve">tablets into 200 ml volumetric flask. Add 150 ml diluent. Shake at 200 rpm for 10 min, Sonicate for about 10 minutes with intermittent shaking.  Allow to cool to room temperature then complete the volume with the same diluent, further dilute 10 ml into 25 ml volumetric flask, dissolve in and dilute to volume with diluent. Filter the solution through a 0.45 μ PTFE </w:t>
             </w:r>
           </w:p>
           <w:p>
@@ -2747,12 +2809,14 @@
                 <w:color w:val="000000"/>
                 <w:sz w:val="20"/>
                 <w:szCs w:val="20"/>
+                <w:highlight w:val="magenta"/>
               </w:rPr>
             </w:pPr>
             <w:r>
               <w:rPr>
                 <w:rFonts w:asciiTheme="majorBidi" w:hAnsiTheme="majorBidi" w:cstheme="majorBidi"/>
                 <w:color w:val="000000" w:themeColor="text1"/>
+                <w:highlight w:val="magenta"/>
               </w:rPr>
               <w:t>Prepare the Test solution in a duplicate preparations</w:t>
             </w:r>
@@ -2774,12 +2838,14 @@
                 <w:color w:val="000000"/>
                 <w:sz w:val="20"/>
                 <w:szCs w:val="20"/>
+                <w:highlight w:val="magenta"/>
               </w:rPr>
             </w:pPr>
             <w:r>
               <w:rPr>
                 <w:rFonts w:asciiTheme="majorBidi" w:hAnsiTheme="majorBidi" w:cstheme="majorBidi"/>
                 <w:color w:val="000000"/>
+                <w:highlight w:val="magenta"/>
               </w:rPr>
               <w:t xml:space="preserve">(C </w:t>
             </w:r>
@@ -2787,6 +2853,7 @@
               <w:rPr>
                 <w:rFonts w:asciiTheme="majorBidi" w:hAnsiTheme="majorBidi" w:cstheme="majorBidi"/>
                 <w:color w:val="000000"/>
+                <w:highlight w:val="magenta"/>
                 <w:vertAlign w:val="subscript"/>
               </w:rPr>
               <w:t>Empagliflozin</w:t>
@@ -2795,6 +2862,7 @@
               <w:rPr>
                 <w:rFonts w:asciiTheme="majorBidi" w:hAnsiTheme="majorBidi" w:cstheme="majorBidi"/>
                 <w:color w:val="000000"/>
+                <w:highlight w:val="magenta"/>
               </w:rPr>
               <w:t>: 0.</w:t>
             </w:r>
@@ -2802,6 +2870,7 @@
               <w:rPr>
                 <w:rFonts w:asciiTheme="majorBidi" w:hAnsiTheme="majorBidi" w:cstheme="majorBidi"/>
                 <w:color w:val="000000"/>
+                <w:highlight w:val="magenta"/>
               </w:rPr>
               <w:t>2</w:t>
             </w:r>
@@ -2809,6 +2878,7 @@
               <w:rPr>
                 <w:rFonts w:asciiTheme="majorBidi" w:hAnsiTheme="majorBidi" w:cstheme="majorBidi"/>
                 <w:color w:val="000000"/>
+                <w:highlight w:val="magenta"/>
               </w:rPr>
               <w:t>mg/ml)</w:t>
             </w:r>
@@ -2882,21 +2952,7 @@
                 <w:rFonts w:asciiTheme="majorBidi" w:hAnsiTheme="majorBidi" w:cstheme="majorBidi"/>
                 <w:color w:val="000000"/>
               </w:rPr>
-              <w:t xml:space="preserve">Equilibrate the column with mobile phase composition for not less than </w:t>
-            </w:r>
-            <w:r>
-              <w:rPr>
-                <w:rFonts w:asciiTheme="majorBidi" w:hAnsiTheme="majorBidi" w:cstheme="majorBidi"/>
-                <w:color w:val="000000"/>
-              </w:rPr>
-              <w:t>1</w:t>
-            </w:r>
-            <w:r>
-              <w:rPr>
-                <w:rFonts w:asciiTheme="majorBidi" w:hAnsiTheme="majorBidi" w:cstheme="majorBidi"/>
-                <w:color w:val="000000"/>
-              </w:rPr>
-              <w:t>5 minutes or until get stable base line at a flow rate of 1.0 mL/minute and run the next sequence:</w:t>
+              <w:t>Equilibrate the column with mobile phase composition for not less than 15 minutes or until get stable base line at a flow rate of 1.0 mL/minute and run the next sequence:</w:t>
             </w:r>
           </w:p>
           <w:tbl>
@@ -3465,6 +3521,7 @@
           <w:color w:val="000000" w:themeColor="text1"/>
           <w:sz w:val="24"/>
           <w:szCs w:val="24"/>
+          <w:highlight w:val="green"/>
           <w:u w:val="single"/>
         </w:rPr>
       </w:pPr>
@@ -3474,6 +3531,7 @@
           <w:color w:val="000000" w:themeColor="text1"/>
           <w:sz w:val="24"/>
           <w:szCs w:val="24"/>
+          <w:highlight w:val="green"/>
           <w:u w:val="single"/>
         </w:rPr>
         <w:t>Suitability Criteria</w:t>
@@ -3512,12 +3570,14 @@
               <w:rPr>
                 <w:rFonts w:asciiTheme="majorBidi" w:hAnsiTheme="majorBidi" w:cstheme="majorBidi"/>
                 <w:color w:val="000000" w:themeColor="text1"/>
+                <w:highlight w:val="yellow"/>
               </w:rPr>
             </w:pPr>
             <w:r>
               <w:rPr>
                 <w:rFonts w:asciiTheme="majorBidi" w:hAnsiTheme="majorBidi" w:cstheme="majorBidi"/>
                 <w:color w:val="000000" w:themeColor="text1"/>
+                <w:highlight w:val="yellow"/>
               </w:rPr>
               <w:t>The similarity of 2 standard preparations between 98.0-102%</w:t>
             </w:r>
@@ -3525,6 +3585,7 @@
               <w:rPr>
                 <w:rFonts w:asciiTheme="majorBidi" w:hAnsiTheme="majorBidi" w:cstheme="majorBidi"/>
                 <w:color w:val="000000" w:themeColor="text1"/>
+                <w:highlight w:val="yellow"/>
               </w:rPr>
               <w:t>.</w:t>
             </w:r>
@@ -3547,40 +3608,22 @@
               <w:rPr>
                 <w:rFonts w:asciiTheme="majorBidi" w:hAnsiTheme="majorBidi" w:cstheme="majorBidi"/>
                 <w:color w:val="000000" w:themeColor="text1"/>
+                <w:highlight w:val="yellow"/>
               </w:rPr>
             </w:pPr>
             <w:r>
               <w:rPr>
                 <w:rFonts w:asciiTheme="majorBidi" w:hAnsiTheme="majorBidi" w:cstheme="majorBidi"/>
                 <w:color w:val="000000" w:themeColor="text1"/>
-              </w:rPr>
-              <w:t>The RSD</w:t>
-            </w:r>
-            <w:r>
-              <w:rPr>
-                <w:rFonts w:asciiTheme="majorBidi" w:hAnsiTheme="majorBidi" w:cstheme="majorBidi"/>
-                <w:color w:val="000000" w:themeColor="text1"/>
-              </w:rPr>
-              <w:t>:</w:t>
-            </w:r>
-            <w:r>
-              <w:rPr>
-                <w:rFonts w:asciiTheme="majorBidi" w:hAnsiTheme="majorBidi" w:cstheme="majorBidi"/>
-                <w:color w:val="000000" w:themeColor="text1"/>
-              </w:rPr>
-              <w:t xml:space="preserve">  NMT 2.0%</w:t>
-            </w:r>
-            <w:r>
-              <w:rPr>
-                <w:rFonts w:asciiTheme="majorBidi" w:hAnsiTheme="majorBidi" w:cstheme="majorBidi"/>
-                <w:color w:val="000000" w:themeColor="text1"/>
-              </w:rPr>
-              <w:t xml:space="preserve"> (Peak area and retention time</w:t>
-            </w:r>
-            <w:r>
-              <w:rPr>
-                <w:rFonts w:asciiTheme="majorBidi" w:hAnsiTheme="majorBidi" w:cstheme="majorBidi"/>
-                <w:color w:val="000000" w:themeColor="text1"/>
+                <w:highlight w:val="yellow"/>
+              </w:rPr>
+              <w:t>The RSD:  NMT 2.0% (Peak area and retention time</w:t>
+            </w:r>
+            <w:r>
+              <w:rPr>
+                <w:rFonts w:asciiTheme="majorBidi" w:hAnsiTheme="majorBidi" w:cstheme="majorBidi"/>
+                <w:color w:val="000000" w:themeColor="text1"/>
+                <w:highlight w:val="yellow"/>
               </w:rPr>
               <w:t>), Standard solution.</w:t>
             </w:r>
@@ -3603,26 +3646,22 @@
               <w:rPr>
                 <w:rFonts w:asciiTheme="majorBidi" w:hAnsiTheme="majorBidi" w:cstheme="majorBidi"/>
                 <w:color w:val="000000" w:themeColor="text1"/>
+                <w:highlight w:val="yellow"/>
               </w:rPr>
             </w:pPr>
             <w:r>
               <w:rPr>
                 <w:rFonts w:asciiTheme="majorBidi" w:hAnsiTheme="majorBidi" w:cstheme="majorBidi"/>
                 <w:color w:val="000000" w:themeColor="text1"/>
-              </w:rPr>
-              <w:t>T</w:t>
-            </w:r>
-            <w:r>
-              <w:rPr>
-                <w:rFonts w:asciiTheme="majorBidi" w:hAnsiTheme="majorBidi" w:cstheme="majorBidi"/>
-                <w:color w:val="000000" w:themeColor="text1"/>
-              </w:rPr>
-              <w:t>ailing factor: NMT 2.0%</w:t>
-            </w:r>
-            <w:r>
-              <w:rPr>
-                <w:rFonts w:asciiTheme="majorBidi" w:hAnsiTheme="majorBidi" w:cstheme="majorBidi"/>
-                <w:color w:val="000000" w:themeColor="text1"/>
+                <w:highlight w:val="yellow"/>
+              </w:rPr>
+              <w:t>Tailing factor: NMT 2.0%</w:t>
+            </w:r>
+            <w:r>
+              <w:rPr>
+                <w:rFonts w:asciiTheme="majorBidi" w:hAnsiTheme="majorBidi" w:cstheme="majorBidi"/>
+                <w:color w:val="000000" w:themeColor="text1"/>
+                <w:highlight w:val="yellow"/>
               </w:rPr>
               <w:t>, Standard solution.</w:t>
             </w:r>
@@ -3645,12 +3684,14 @@
               <w:rPr>
                 <w:rFonts w:asciiTheme="majorBidi" w:hAnsiTheme="majorBidi" w:cstheme="majorBidi"/>
                 <w:color w:val="000000" w:themeColor="text1"/>
+                <w:highlight w:val="yellow"/>
               </w:rPr>
             </w:pPr>
             <w:r>
               <w:rPr>
                 <w:rFonts w:asciiTheme="majorBidi" w:hAnsiTheme="majorBidi" w:cstheme="majorBidi"/>
                 <w:color w:val="000000" w:themeColor="text1"/>
+                <w:highlight w:val="yellow"/>
               </w:rPr>
               <w:t xml:space="preserve">Number of theoretical Plate Count: NLT </w:t>
             </w:r>
@@ -3658,6 +3699,7 @@
               <w:rPr>
                 <w:rFonts w:asciiTheme="majorBidi" w:hAnsiTheme="majorBidi" w:cstheme="majorBidi"/>
                 <w:color w:val="000000" w:themeColor="text1"/>
+                <w:highlight w:val="yellow"/>
               </w:rPr>
               <w:t>2000, Standard solution.</w:t>
             </w:r>
@@ -3683,6 +3725,7 @@
           <w:color w:val="000000" w:themeColor="text1"/>
           <w:sz w:val="24"/>
           <w:szCs w:val="24"/>
+          <w:highlight w:val="green"/>
           <w:u w:val="single"/>
         </w:rPr>
       </w:pPr>
@@ -3692,6 +3735,7 @@
           <w:color w:val="000000" w:themeColor="text1"/>
           <w:sz w:val="24"/>
           <w:szCs w:val="24"/>
+          <w:highlight w:val="green"/>
           <w:u w:val="single"/>
         </w:rPr>
         <w:t>C</w:t>
@@ -3702,6 +3746,7 @@
           <w:color w:val="000000" w:themeColor="text1"/>
           <w:sz w:val="24"/>
           <w:szCs w:val="24"/>
+          <w:highlight w:val="green"/>
           <w:u w:val="single"/>
         </w:rPr>
         <w:t>alculation</w:t>
@@ -3712,6 +3757,7 @@
           <w:color w:val="000000" w:themeColor="text1"/>
           <w:sz w:val="24"/>
           <w:szCs w:val="24"/>
+          <w:highlight w:val="green"/>
           <w:u w:val="single"/>
         </w:rPr>
         <w:t>:</w:t>
@@ -3757,6 +3803,7 @@
               <w:rPr>
                 <w:rFonts w:asciiTheme="majorBidi" w:hAnsiTheme="majorBidi" w:cstheme="majorBidi"/>
                 <w:color w:val="000000" w:themeColor="text1"/>
+                <w:highlight w:val="darkYellow"/>
                 <w:vertAlign w:val="subscript"/>
               </w:rPr>
               <w:t>Empagliflozin</w:t>
@@ -3892,6 +3939,7 @@
               <w:rPr>
                 <w:rFonts w:asciiTheme="majorBidi" w:hAnsiTheme="majorBidi" w:cstheme="majorBidi"/>
                 <w:color w:val="000000" w:themeColor="text1"/>
+                <w:highlight w:val="darkYellow"/>
               </w:rPr>
               <w:t>Empagliflozin</w:t>
             </w:r>
@@ -3947,6 +3995,7 @@
               <w:rPr>
                 <w:rFonts w:asciiTheme="majorBidi" w:hAnsiTheme="majorBidi" w:cstheme="majorBidi"/>
                 <w:color w:val="000000" w:themeColor="text1"/>
+                <w:highlight w:val="darkYellow"/>
               </w:rPr>
               <w:t>Empagliflozin</w:t>
             </w:r>
@@ -3997,6 +4046,7 @@
               <w:rPr>
                 <w:rFonts w:asciiTheme="majorBidi" w:hAnsiTheme="majorBidi" w:cstheme="majorBidi"/>
                 <w:color w:val="000000" w:themeColor="text1"/>
+                <w:highlight w:val="darkYellow"/>
               </w:rPr>
               <w:t>Empagliflozin</w:t>
             </w:r>
@@ -4122,6 +4172,7 @@
               <w:rPr>
                 <w:rFonts w:asciiTheme="majorBidi" w:hAnsiTheme="majorBidi" w:cstheme="majorBidi"/>
                 <w:color w:val="000000" w:themeColor="text1"/>
+                <w:highlight w:val="darkGray"/>
               </w:rPr>
               <w:t>10</w:t>
             </w:r>
@@ -4129,8 +4180,23 @@
               <w:rPr>
                 <w:rFonts w:asciiTheme="majorBidi" w:hAnsiTheme="majorBidi" w:cstheme="majorBidi"/>
                 <w:color w:val="000000" w:themeColor="text1"/>
-              </w:rPr>
-              <w:t xml:space="preserve"> mg)</w:t>
+                <w:highlight w:val="darkGray"/>
+              </w:rPr>
+              <w:t xml:space="preserve"> </w:t>
+            </w:r>
+            <w:r>
+              <w:rPr>
+                <w:rFonts w:asciiTheme="majorBidi" w:hAnsiTheme="majorBidi" w:cstheme="majorBidi"/>
+                <w:color w:val="000000" w:themeColor="text1"/>
+              </w:rPr>
+              <w:t>mg</w:t>
+            </w:r>
+            <w:r>
+              <w:rPr>
+                <w:rFonts w:asciiTheme="majorBidi" w:hAnsiTheme="majorBidi" w:cstheme="majorBidi"/>
+                <w:color w:val="000000" w:themeColor="text1"/>
+              </w:rPr>
+              <w:t>)</w:t>
             </w:r>
             <w:r>
               <w:rPr>
@@ -4150,6 +4216,7 @@
               <w:rPr>
                 <w:rFonts w:asciiTheme="majorBidi" w:hAnsiTheme="majorBidi" w:cstheme="majorBidi"/>
                 <w:color w:val="000000" w:themeColor="text1"/>
+                <w:highlight w:val="darkGray"/>
               </w:rPr>
               <w:t>25</w:t>
             </w:r>
@@ -4157,8 +4224,23 @@
               <w:rPr>
                 <w:rFonts w:asciiTheme="majorBidi" w:hAnsiTheme="majorBidi" w:cstheme="majorBidi"/>
                 <w:color w:val="000000" w:themeColor="text1"/>
-              </w:rPr>
-              <w:t xml:space="preserve"> mg)</w:t>
+                <w:highlight w:val="darkGray"/>
+              </w:rPr>
+              <w:t xml:space="preserve"> </w:t>
+            </w:r>
+            <w:r>
+              <w:rPr>
+                <w:rFonts w:asciiTheme="majorBidi" w:hAnsiTheme="majorBidi" w:cstheme="majorBidi"/>
+                <w:color w:val="000000" w:themeColor="text1"/>
+              </w:rPr>
+              <w:t>mg</w:t>
+            </w:r>
+            <w:r>
+              <w:rPr>
+                <w:rFonts w:asciiTheme="majorBidi" w:hAnsiTheme="majorBidi" w:cstheme="majorBidi"/>
+                <w:color w:val="000000" w:themeColor="text1"/>
+              </w:rPr>
+              <w:t>)</w:t>
             </w:r>
             <w:r>
               <w:rPr>
@@ -4362,6 +4444,7 @@
           <w:color w:val="000000" w:themeColor="text1"/>
           <w:sz w:val="24"/>
           <w:szCs w:val="24"/>
+          <w:highlight w:val="darkYellow"/>
         </w:rPr>
         <w:t>Empagliflozin</w:t>
       </w:r>
@@ -4490,6 +4573,7 @@
           <w:color w:val="000000" w:themeColor="text1"/>
           <w:sz w:val="24"/>
           <w:szCs w:val="24"/>
+          <w:highlight w:val="darkYellow"/>
         </w:rPr>
         <w:t>Empagliflozin</w:t>
       </w:r>
@@ -4554,8 +4638,37 @@
           <w:color w:val="000000" w:themeColor="text1"/>
           <w:sz w:val="24"/>
           <w:szCs w:val="24"/>
-        </w:rPr>
-        <w:t>Empagliflozin 25 mg F.C.T</w:t>
+          <w:highlight w:val="darkYellow"/>
+        </w:rPr>
+        <w:t>Empagliflozin</w:t>
+      </w:r>
+      <w:r>
+        <w:rPr>
+          <w:rFonts w:asciiTheme="majorBidi" w:hAnsiTheme="majorBidi" w:cstheme="majorBidi"/>
+          <w:color w:val="000000" w:themeColor="text1"/>
+          <w:sz w:val="24"/>
+          <w:szCs w:val="24"/>
+        </w:rPr>
+        <w:t xml:space="preserve"> </w:t>
+      </w:r>
+      <w:r>
+        <w:rPr>
+          <w:rFonts w:asciiTheme="majorBidi" w:hAnsiTheme="majorBidi" w:cstheme="majorBidi"/>
+          <w:color w:val="000000" w:themeColor="text1"/>
+          <w:sz w:val="24"/>
+          <w:szCs w:val="24"/>
+          <w:highlight w:val="darkGray"/>
+        </w:rPr>
+        <w:t>25</w:t>
+      </w:r>
+      <w:r>
+        <w:rPr>
+          <w:rFonts w:asciiTheme="majorBidi" w:hAnsiTheme="majorBidi" w:cstheme="majorBidi"/>
+          <w:color w:val="000000" w:themeColor="text1"/>
+          <w:sz w:val="24"/>
+          <w:szCs w:val="24"/>
+        </w:rPr>
+        <w:t xml:space="preserve"> mg F.C.T</w:t>
       </w:r>
     </w:p>
     <w:p>
@@ -4579,8 +4692,37 @@
           <w:color w:val="000000" w:themeColor="text1"/>
           <w:sz w:val="24"/>
           <w:szCs w:val="24"/>
-        </w:rPr>
-        <w:t>Empagliflozin 10 mg F.C.T</w:t>
+          <w:highlight w:val="darkYellow"/>
+        </w:rPr>
+        <w:t>Empagliflozin</w:t>
+      </w:r>
+      <w:r>
+        <w:rPr>
+          <w:rFonts w:asciiTheme="majorBidi" w:hAnsiTheme="majorBidi" w:cstheme="majorBidi"/>
+          <w:color w:val="000000" w:themeColor="text1"/>
+          <w:sz w:val="24"/>
+          <w:szCs w:val="24"/>
+        </w:rPr>
+        <w:t xml:space="preserve"> </w:t>
+      </w:r>
+      <w:r>
+        <w:rPr>
+          <w:rFonts w:asciiTheme="majorBidi" w:hAnsiTheme="majorBidi" w:cstheme="majorBidi"/>
+          <w:color w:val="000000" w:themeColor="text1"/>
+          <w:sz w:val="24"/>
+          <w:szCs w:val="24"/>
+          <w:highlight w:val="darkGray"/>
+        </w:rPr>
+        <w:t>10</w:t>
+      </w:r>
+      <w:r>
+        <w:rPr>
+          <w:rFonts w:asciiTheme="majorBidi" w:hAnsiTheme="majorBidi" w:cstheme="majorBidi"/>
+          <w:color w:val="000000" w:themeColor="text1"/>
+          <w:sz w:val="24"/>
+          <w:szCs w:val="24"/>
+        </w:rPr>
+        <w:t xml:space="preserve"> mg F.C.T</w:t>
       </w:r>
     </w:p>
     <w:p>
@@ -11391,14 +11533,16 @@
           <w:color w:val="000000" w:themeColor="text1"/>
           <w:sz w:val="24"/>
           <w:szCs w:val="24"/>
-        </w:rPr>
-      </w:pPr>
-      <w:r>
-        <w:rPr>
-          <w:rFonts w:asciiTheme="majorBidi" w:hAnsiTheme="majorBidi" w:cstheme="majorBidi"/>
-          <w:color w:val="000000" w:themeColor="text1"/>
-          <w:sz w:val="24"/>
-          <w:szCs w:val="24"/>
+          <w:highlight w:val="green"/>
+        </w:rPr>
+      </w:pPr>
+      <w:r>
+        <w:rPr>
+          <w:rFonts w:asciiTheme="majorBidi" w:hAnsiTheme="majorBidi" w:cstheme="majorBidi"/>
+          <w:color w:val="000000" w:themeColor="text1"/>
+          <w:sz w:val="24"/>
+          <w:szCs w:val="24"/>
+          <w:highlight w:val="green"/>
         </w:rPr>
         <w:t>Materials</w:t>
       </w:r>
@@ -11408,6 +11552,7 @@
           <w:color w:val="000000" w:themeColor="text1"/>
           <w:sz w:val="24"/>
           <w:szCs w:val="24"/>
+          <w:highlight w:val="green"/>
         </w:rPr>
         <w:t xml:space="preserve"> Used</w:t>
       </w:r>
@@ -11424,6 +11569,7 @@
         <w:rPr>
           <w:rFonts w:asciiTheme="majorBidi" w:hAnsiTheme="majorBidi" w:cstheme="majorBidi"/>
           <w:color w:val="000000" w:themeColor="text1"/>
+          <w:highlight w:val="yellow"/>
         </w:rPr>
       </w:pPr>
       <w:bookmarkStart w:name="_Hlk26089880" w:id="43"/>
@@ -11431,6 +11577,7 @@
         <w:rPr>
           <w:rFonts w:asciiTheme="majorBidi" w:hAnsiTheme="majorBidi" w:cstheme="majorBidi"/>
           <w:color w:val="000000" w:themeColor="text1"/>
+          <w:highlight w:val="yellow"/>
         </w:rPr>
         <w:t>Orthophosphoric acid 85%</w:t>
       </w:r>
@@ -11438,6 +11585,7 @@
         <w:rPr>
           <w:rFonts w:asciiTheme="majorBidi" w:hAnsiTheme="majorBidi" w:cstheme="majorBidi"/>
           <w:color w:val="000000" w:themeColor="text1"/>
+          <w:highlight w:val="yellow"/>
         </w:rPr>
         <w:t xml:space="preserve">   </w:t>
       </w:r>
@@ -11445,6 +11593,7 @@
         <w:rPr>
           <w:rFonts w:asciiTheme="majorBidi" w:hAnsiTheme="majorBidi" w:cstheme="majorBidi"/>
           <w:color w:val="000000" w:themeColor="text1"/>
+          <w:highlight w:val="yellow"/>
         </w:rPr>
         <w:t xml:space="preserve">                    </w:t>
       </w:r>
@@ -11452,6 +11601,7 @@
         <w:rPr>
           <w:rFonts w:asciiTheme="majorBidi" w:hAnsiTheme="majorBidi" w:cstheme="majorBidi"/>
           <w:color w:val="000000" w:themeColor="text1"/>
+          <w:highlight w:val="yellow"/>
         </w:rPr>
         <w:t xml:space="preserve"> </w:t>
       </w:r>
@@ -11459,6 +11609,7 @@
         <w:rPr>
           <w:rFonts w:asciiTheme="majorBidi" w:hAnsiTheme="majorBidi" w:cstheme="majorBidi"/>
           <w:color w:val="000000" w:themeColor="text1"/>
+          <w:highlight w:val="yellow"/>
         </w:rPr>
         <w:t xml:space="preserve">                   </w:t>
       </w:r>
@@ -11466,6 +11617,7 @@
         <w:rPr>
           <w:rFonts w:asciiTheme="majorBidi" w:hAnsiTheme="majorBidi" w:cstheme="majorBidi"/>
           <w:color w:val="000000" w:themeColor="text1"/>
+          <w:highlight w:val="yellow"/>
         </w:rPr>
         <w:t>(</w:t>
       </w:r>
@@ -11473,6 +11625,7 @@
         <w:rPr>
           <w:rFonts w:asciiTheme="majorBidi" w:hAnsiTheme="majorBidi" w:cstheme="majorBidi"/>
           <w:color w:val="000000" w:themeColor="text1"/>
+          <w:highlight w:val="yellow"/>
         </w:rPr>
         <w:t>Analytical grade</w:t>
       </w:r>
@@ -11480,6 +11633,7 @@
         <w:rPr>
           <w:rFonts w:asciiTheme="majorBidi" w:hAnsiTheme="majorBidi" w:cstheme="majorBidi"/>
           <w:color w:val="000000" w:themeColor="text1"/>
+          <w:highlight w:val="yellow"/>
         </w:rPr>
         <w:t>)</w:t>
       </w:r>
@@ -11496,12 +11650,14 @@
         <w:rPr>
           <w:rFonts w:asciiTheme="majorBidi" w:hAnsiTheme="majorBidi" w:cstheme="majorBidi"/>
           <w:color w:val="000000" w:themeColor="text1"/>
-        </w:rPr>
-      </w:pPr>
-      <w:r>
-        <w:rPr>
-          <w:rFonts w:asciiTheme="majorBidi" w:hAnsiTheme="majorBidi" w:cstheme="majorBidi"/>
-          <w:color w:val="000000" w:themeColor="text1"/>
+          <w:highlight w:val="yellow"/>
+        </w:rPr>
+      </w:pPr>
+      <w:r>
+        <w:rPr>
+          <w:rFonts w:asciiTheme="majorBidi" w:hAnsiTheme="majorBidi" w:cstheme="majorBidi"/>
+          <w:color w:val="000000" w:themeColor="text1"/>
+          <w:highlight w:val="yellow"/>
         </w:rPr>
         <w:t>Acetonitrile                                                                   (HPLC grade)</w:t>
       </w:r>
@@ -11518,12 +11674,14 @@
         <w:rPr>
           <w:rFonts w:asciiTheme="majorBidi" w:hAnsiTheme="majorBidi" w:cstheme="majorBidi"/>
           <w:color w:val="000000" w:themeColor="text1"/>
-        </w:rPr>
-      </w:pPr>
-      <w:r>
-        <w:rPr>
-          <w:rFonts w:asciiTheme="majorBidi" w:hAnsiTheme="majorBidi" w:cstheme="majorBidi"/>
-          <w:color w:val="000000" w:themeColor="text1"/>
+          <w:highlight w:val="yellow"/>
+        </w:rPr>
+      </w:pPr>
+      <w:r>
+        <w:rPr>
+          <w:rFonts w:asciiTheme="majorBidi" w:hAnsiTheme="majorBidi" w:cstheme="majorBidi"/>
+          <w:color w:val="000000" w:themeColor="text1"/>
+          <w:highlight w:val="yellow"/>
         </w:rPr>
         <w:t>Purified water                                                               (Analytical grade)</w:t>
       </w:r>
@@ -11539,6 +11697,7 @@
           <w:color w:val="000000" w:themeColor="text1"/>
           <w:sz w:val="24"/>
           <w:szCs w:val="24"/>
+          <w:highlight w:val="green"/>
           <w:lang w:val="en-US"/>
         </w:rPr>
       </w:pPr>
@@ -11553,6 +11712,7 @@
           <w:color w:val="000000" w:themeColor="text1"/>
           <w:sz w:val="24"/>
           <w:szCs w:val="24"/>
+          <w:highlight w:val="green"/>
         </w:rPr>
         <w:t>Test</w:t>
       </w:r>
@@ -11562,6 +11722,7 @@
           <w:color w:val="000000" w:themeColor="text1"/>
           <w:sz w:val="24"/>
           <w:szCs w:val="24"/>
+          <w:highlight w:val="green"/>
           <w:lang w:val="en-US"/>
         </w:rPr>
         <w:t xml:space="preserve"> Samples and Reference/ In-house Standards for Use in the </w:t>
@@ -11576,6 +11737,7 @@
           <w:color w:val="000000" w:themeColor="text1"/>
           <w:sz w:val="24"/>
           <w:szCs w:val="24"/>
+          <w:highlight w:val="green"/>
           <w:lang w:val="en-US"/>
         </w:rPr>
         <w:t>V</w:t>
@@ -11586,6 +11748,7 @@
           <w:color w:val="000000" w:themeColor="text1"/>
           <w:sz w:val="24"/>
           <w:szCs w:val="24"/>
+          <w:highlight w:val="green"/>
           <w:lang w:val="en-US"/>
         </w:rPr>
         <w:t>alidation</w:t>
@@ -11596,6 +11759,7 @@
           <w:color w:val="000000" w:themeColor="text1"/>
           <w:sz w:val="24"/>
           <w:szCs w:val="24"/>
+          <w:highlight w:val="green"/>
           <w:lang w:val="en-US"/>
         </w:rPr>
         <w:t xml:space="preserve"> Study</w:t>
@@ -11628,7 +11792,15 @@
           <w:rFonts w:asciiTheme="majorBidi" w:hAnsiTheme="majorBidi" w:cstheme="majorBidi"/>
           <w:color w:val="000000" w:themeColor="text1"/>
         </w:rPr>
-        <w:t xml:space="preserve"> Empagliflozin</w:t>
+        <w:t xml:space="preserve"> </w:t>
+      </w:r>
+      <w:r>
+        <w:rPr>
+          <w:rFonts w:asciiTheme="majorBidi" w:hAnsiTheme="majorBidi" w:cstheme="majorBidi"/>
+          <w:color w:val="000000" w:themeColor="text1"/>
+          <w:highlight w:val="darkYellow"/>
+        </w:rPr>
+        <w:t>Empagliflozin</w:t>
       </w:r>
     </w:p>
     <w:p>
@@ -11662,6 +11834,7 @@
         <w:rPr>
           <w:rFonts w:asciiTheme="majorBidi" w:hAnsiTheme="majorBidi" w:cstheme="majorBidi"/>
           <w:color w:val="000000" w:themeColor="text1"/>
+          <w:highlight w:val="yellow"/>
         </w:rPr>
         <w:t>1-PQY-173-1</w:t>
       </w:r>
@@ -11700,6 +11873,7 @@
         <w:rPr>
           <w:rFonts w:asciiTheme="majorBidi" w:hAnsiTheme="majorBidi" w:cstheme="majorBidi"/>
           <w:color w:val="000000" w:themeColor="text1"/>
+          <w:highlight w:val="yellow"/>
         </w:rPr>
         <w:t>TRC</w:t>
       </w:r>
@@ -11724,6 +11898,7 @@
           <w:color w:val="000000" w:themeColor="text1"/>
           <w:sz w:val="24"/>
           <w:szCs w:val="24"/>
+          <w:highlight w:val="green"/>
           <w:lang w:val="en-US"/>
         </w:rPr>
         <w:t>Equipment and A</w:t>
@@ -11736,6 +11911,7 @@
           <w:color w:val="000000" w:themeColor="text1"/>
           <w:sz w:val="24"/>
           <w:szCs w:val="24"/>
+          <w:highlight w:val="green"/>
           <w:lang w:val="en-US"/>
         </w:rPr>
         <w:t>ccessories</w:t>
@@ -11753,6 +11929,7 @@
         <w:rPr>
           <w:rFonts w:asciiTheme="majorBidi" w:hAnsiTheme="majorBidi" w:cstheme="majorBidi"/>
           <w:color w:val="000000" w:themeColor="text1"/>
+          <w:highlight w:val="yellow"/>
         </w:rPr>
       </w:pPr>
       <w:bookmarkStart w:name="_Hlk132100555" w:id="51"/>
@@ -11784,6 +11961,7 @@
         <w:rPr>
           <w:rFonts w:asciiTheme="majorBidi" w:hAnsiTheme="majorBidi" w:cstheme="majorBidi"/>
           <w:color w:val="000000" w:themeColor="text1"/>
+          <w:highlight w:val="yellow"/>
         </w:rPr>
         <w:t>Inertsil C18, 4.6 x 250mm, 5 µm</w:t>
       </w:r>
@@ -11791,6 +11969,7 @@
         <w:rPr>
           <w:rFonts w:asciiTheme="majorBidi" w:hAnsiTheme="majorBidi" w:cstheme="majorBidi"/>
           <w:color w:val="000000" w:themeColor="text1"/>
+          <w:highlight w:val="yellow"/>
         </w:rPr>
         <w:t xml:space="preserve">, Serial No.: </w:t>
       </w:r>
@@ -11798,6 +11977,7 @@
         <w:rPr>
           <w:rFonts w:asciiTheme="majorBidi" w:hAnsiTheme="majorBidi" w:cstheme="majorBidi"/>
           <w:color w:val="000000" w:themeColor="text1"/>
+          <w:highlight w:val="yellow"/>
         </w:rPr>
         <w:t>20G0137708</w:t>
       </w:r>
@@ -13688,7 +13868,7 @@
           <v:shape id="_x0000_i1025" style="width:115.5pt;height:36pt" fillcolor="window" o:ole="" type="#_x0000_t75">
             <v:imagedata o:title="" r:id="rId8"/>
           </v:shape>
-          <o:OLEObject Type="Embed" ProgID="Equation.3" ShapeID="_x0000_i1025" DrawAspect="Content" ObjectID="_1776902599" r:id="rId9"/>
+          <o:OLEObject Type="Embed" ProgID="Equation.3" ShapeID="_x0000_i1025" DrawAspect="Content" ObjectID="_1777286612" r:id="rId9"/>
         </w:object>
       </w:r>
     </w:p>
@@ -13750,7 +13930,7 @@
           <v:shape id="_x0000_i1026" style="width:129.75pt;height:36pt" o:ole="" type="#_x0000_t75">
             <v:imagedata o:title="" r:id="rId10"/>
           </v:shape>
-          <o:OLEObject Type="Embed" ProgID="Equation.3" ShapeID="_x0000_i1026" DrawAspect="Content" ObjectID="_1776902600" r:id="rId11"/>
+          <o:OLEObject Type="Embed" ProgID="Equation.3" ShapeID="_x0000_i1026" DrawAspect="Content" ObjectID="_1777286613" r:id="rId11"/>
         </w:object>
       </w:r>
     </w:p>
@@ -14394,6 +14574,7 @@
           <w:color w:val="000000" w:themeColor="text1"/>
           <w:sz w:val="24"/>
           <w:szCs w:val="24"/>
+          <w:highlight w:val="green"/>
           <w:u w:val="single"/>
         </w:rPr>
         <w:t>Spiking Solution Preparation</w:t>
@@ -14404,6 +14585,7 @@
           <w:color w:val="000000" w:themeColor="text1"/>
           <w:sz w:val="24"/>
           <w:szCs w:val="24"/>
+          <w:highlight w:val="green"/>
           <w:u w:val="single"/>
         </w:rPr>
         <w:t>s:</w:t>
@@ -14437,6 +14619,7 @@
                 <w:color w:val="000000" w:themeColor="text1"/>
                 <w:sz w:val="24"/>
                 <w:szCs w:val="24"/>
+                <w:highlight w:val="yellow"/>
               </w:rPr>
             </w:pPr>
             <w:r>
@@ -14445,6 +14628,7 @@
                 <w:color w:val="000000" w:themeColor="text1"/>
                 <w:sz w:val="24"/>
                 <w:szCs w:val="24"/>
+                <w:highlight w:val="yellow"/>
               </w:rPr>
               <w:t>Concentration</w:t>
             </w:r>
@@ -14454,6 +14638,7 @@
                 <w:color w:val="000000" w:themeColor="text1"/>
                 <w:sz w:val="24"/>
                 <w:szCs w:val="24"/>
+                <w:highlight w:val="yellow"/>
               </w:rPr>
               <w:t>%</w:t>
             </w:r>
@@ -14473,6 +14658,7 @@
                 <w:color w:val="000000" w:themeColor="text1"/>
                 <w:sz w:val="24"/>
                 <w:szCs w:val="24"/>
+                <w:highlight w:val="yellow"/>
               </w:rPr>
             </w:pPr>
             <w:r>
@@ -14481,6 +14667,7 @@
                 <w:color w:val="000000" w:themeColor="text1"/>
                 <w:sz w:val="24"/>
                 <w:szCs w:val="24"/>
+                <w:highlight w:val="yellow"/>
               </w:rPr>
               <w:t>Stock solution</w:t>
             </w:r>
@@ -14501,6 +14688,7 @@
                 <w:color w:val="000000" w:themeColor="text1"/>
                 <w:sz w:val="24"/>
                 <w:szCs w:val="24"/>
+                <w:highlight w:val="yellow"/>
               </w:rPr>
             </w:pPr>
             <w:r>
@@ -14509,6 +14697,7 @@
                 <w:color w:val="000000" w:themeColor="text1"/>
                 <w:sz w:val="24"/>
                 <w:szCs w:val="24"/>
+                <w:highlight w:val="yellow"/>
               </w:rPr>
               <w:t xml:space="preserve">Placebo </w:t>
             </w:r>
@@ -14529,6 +14718,7 @@
                 <w:color w:val="000000" w:themeColor="text1"/>
                 <w:sz w:val="24"/>
                 <w:szCs w:val="24"/>
+                <w:highlight w:val="yellow"/>
               </w:rPr>
             </w:pPr>
             <w:r>
@@ -14537,6 +14727,7 @@
                 <w:color w:val="000000" w:themeColor="text1"/>
                 <w:sz w:val="24"/>
                 <w:szCs w:val="24"/>
+                <w:highlight w:val="yellow"/>
               </w:rPr>
               <w:t>Dilution</w:t>
             </w:r>
@@ -14546,6 +14737,7 @@
                 <w:color w:val="000000" w:themeColor="text1"/>
                 <w:sz w:val="24"/>
                 <w:szCs w:val="24"/>
+                <w:highlight w:val="yellow"/>
               </w:rPr>
               <w:t xml:space="preserve"> volume</w:t>
             </w:r>
@@ -14566,6 +14758,7 @@
                 <w:color w:val="000000" w:themeColor="text1"/>
                 <w:sz w:val="24"/>
                 <w:szCs w:val="24"/>
+                <w:highlight w:val="yellow"/>
               </w:rPr>
             </w:pPr>
             <w:r>
@@ -14574,6 +14767,7 @@
                 <w:color w:val="000000" w:themeColor="text1"/>
                 <w:sz w:val="24"/>
                 <w:szCs w:val="24"/>
+                <w:highlight w:val="yellow"/>
               </w:rPr>
               <w:t>Final Concentration</w:t>
             </w:r>
@@ -14583,6 +14777,7 @@
                 <w:color w:val="000000" w:themeColor="text1"/>
                 <w:sz w:val="24"/>
                 <w:szCs w:val="24"/>
+                <w:highlight w:val="yellow"/>
               </w:rPr>
               <w:t xml:space="preserve"> mg/ml</w:t>
             </w:r>
@@ -14604,6 +14799,7 @@
                 <w:color w:val="000000" w:themeColor="text1"/>
                 <w:sz w:val="24"/>
                 <w:szCs w:val="24"/>
+                <w:highlight w:val="yellow"/>
               </w:rPr>
             </w:pPr>
             <w:r>
@@ -14612,6 +14808,7 @@
                 <w:color w:val="000000" w:themeColor="text1"/>
                 <w:sz w:val="24"/>
                 <w:szCs w:val="24"/>
+                <w:highlight w:val="yellow"/>
               </w:rPr>
               <w:t>5</w:t>
             </w:r>
@@ -14621,6 +14818,7 @@
                 <w:color w:val="000000" w:themeColor="text1"/>
                 <w:sz w:val="24"/>
                 <w:szCs w:val="24"/>
+                <w:highlight w:val="yellow"/>
               </w:rPr>
               <w:t>0 %</w:t>
             </w:r>
@@ -14640,6 +14838,7 @@
                 <w:color w:val="000000" w:themeColor="text1"/>
                 <w:sz w:val="24"/>
                 <w:szCs w:val="24"/>
+                <w:highlight w:val="yellow"/>
               </w:rPr>
             </w:pPr>
             <w:r>
@@ -14648,6 +14847,7 @@
                 <w:color w:val="000000" w:themeColor="text1"/>
                 <w:sz w:val="24"/>
                 <w:szCs w:val="24"/>
+                <w:highlight w:val="yellow"/>
               </w:rPr>
               <w:t xml:space="preserve">5 </w:t>
             </w:r>
@@ -14657,6 +14857,7 @@
                 <w:color w:val="000000" w:themeColor="text1"/>
                 <w:sz w:val="24"/>
                 <w:szCs w:val="24"/>
+                <w:highlight w:val="yellow"/>
               </w:rPr>
               <w:t xml:space="preserve">ml </w:t>
             </w:r>
@@ -14676,6 +14877,7 @@
                 <w:color w:val="000000" w:themeColor="text1"/>
                 <w:sz w:val="24"/>
                 <w:szCs w:val="24"/>
+                <w:highlight w:val="yellow"/>
               </w:rPr>
             </w:pPr>
             <w:r>
@@ -14684,6 +14886,7 @@
                 <w:color w:val="000000" w:themeColor="text1"/>
                 <w:sz w:val="24"/>
                 <w:szCs w:val="24"/>
+                <w:highlight w:val="yellow"/>
               </w:rPr>
               <w:t>200</w:t>
             </w:r>
@@ -14693,6 +14896,7 @@
                 <w:color w:val="000000" w:themeColor="text1"/>
                 <w:sz w:val="24"/>
                 <w:szCs w:val="24"/>
+                <w:highlight w:val="yellow"/>
               </w:rPr>
               <w:t xml:space="preserve"> mg</w:t>
             </w:r>
@@ -14712,6 +14916,7 @@
                 <w:color w:val="000000" w:themeColor="text1"/>
                 <w:sz w:val="24"/>
                 <w:szCs w:val="24"/>
+                <w:highlight w:val="yellow"/>
               </w:rPr>
             </w:pPr>
             <w:r>
@@ -14720,6 +14925,7 @@
                 <w:color w:val="000000" w:themeColor="text1"/>
                 <w:sz w:val="24"/>
                 <w:szCs w:val="24"/>
+                <w:highlight w:val="yellow"/>
               </w:rPr>
               <w:t>50</w:t>
             </w:r>
@@ -14729,6 +14935,7 @@
                 <w:color w:val="000000" w:themeColor="text1"/>
                 <w:sz w:val="24"/>
                 <w:szCs w:val="24"/>
+                <w:highlight w:val="yellow"/>
               </w:rPr>
               <w:t xml:space="preserve"> ml</w:t>
             </w:r>
@@ -14748,6 +14955,7 @@
                 <w:color w:val="000000" w:themeColor="text1"/>
                 <w:sz w:val="24"/>
                 <w:szCs w:val="24"/>
+                <w:highlight w:val="yellow"/>
               </w:rPr>
             </w:pPr>
             <w:r>
@@ -14756,6 +14964,7 @@
                 <w:color w:val="000000" w:themeColor="text1"/>
                 <w:sz w:val="24"/>
                 <w:szCs w:val="24"/>
+                <w:highlight w:val="yellow"/>
               </w:rPr>
               <w:t>0.</w:t>
             </w:r>
@@ -14765,6 +14974,7 @@
                 <w:color w:val="000000" w:themeColor="text1"/>
                 <w:sz w:val="24"/>
                 <w:szCs w:val="24"/>
+                <w:highlight w:val="yellow"/>
               </w:rPr>
               <w:t>1</w:t>
             </w:r>
@@ -14774,6 +14984,7 @@
                 <w:color w:val="000000" w:themeColor="text1"/>
                 <w:sz w:val="24"/>
                 <w:szCs w:val="24"/>
+                <w:highlight w:val="yellow"/>
               </w:rPr>
               <w:t>0</w:t>
             </w:r>
@@ -14795,6 +15006,7 @@
                 <w:color w:val="000000" w:themeColor="text1"/>
                 <w:sz w:val="24"/>
                 <w:szCs w:val="24"/>
+                <w:highlight w:val="yellow"/>
               </w:rPr>
             </w:pPr>
             <w:r>
@@ -14803,6 +15015,7 @@
                 <w:color w:val="000000" w:themeColor="text1"/>
                 <w:sz w:val="24"/>
                 <w:szCs w:val="24"/>
+                <w:highlight w:val="yellow"/>
               </w:rPr>
               <w:t>100%</w:t>
             </w:r>
@@ -14822,6 +15035,7 @@
                 <w:color w:val="000000" w:themeColor="text1"/>
                 <w:sz w:val="24"/>
                 <w:szCs w:val="24"/>
+                <w:highlight w:val="yellow"/>
               </w:rPr>
             </w:pPr>
             <w:r>
@@ -14830,6 +15044,7 @@
                 <w:color w:val="000000" w:themeColor="text1"/>
                 <w:sz w:val="24"/>
                 <w:szCs w:val="24"/>
+                <w:highlight w:val="yellow"/>
               </w:rPr>
               <w:t>10</w:t>
             </w:r>
@@ -14839,6 +15054,7 @@
                 <w:color w:val="000000" w:themeColor="text1"/>
                 <w:sz w:val="24"/>
                 <w:szCs w:val="24"/>
+                <w:highlight w:val="yellow"/>
               </w:rPr>
               <w:t xml:space="preserve"> ml</w:t>
             </w:r>
@@ -14858,6 +15074,7 @@
                 <w:color w:val="000000" w:themeColor="text1"/>
                 <w:sz w:val="24"/>
                 <w:szCs w:val="24"/>
+                <w:highlight w:val="yellow"/>
               </w:rPr>
             </w:pPr>
             <w:r>
@@ -14866,6 +15083,7 @@
                 <w:color w:val="000000" w:themeColor="text1"/>
                 <w:sz w:val="24"/>
                 <w:szCs w:val="24"/>
+                <w:highlight w:val="yellow"/>
               </w:rPr>
               <w:t>200</w:t>
             </w:r>
@@ -14875,26 +15093,9 @@
                 <w:color w:val="000000" w:themeColor="text1"/>
                 <w:sz w:val="24"/>
                 <w:szCs w:val="24"/>
-              </w:rPr>
-              <w:t xml:space="preserve"> </w:t>
-            </w:r>
-            <w:r>
-              <w:rPr>
-                <w:rFonts w:asciiTheme="majorBidi" w:hAnsiTheme="majorBidi" w:cstheme="majorBidi"/>
-                <w:color w:val="000000" w:themeColor="text1"/>
-                <w:sz w:val="24"/>
-                <w:szCs w:val="24"/>
-              </w:rPr>
-              <w:t>m</w:t>
-            </w:r>
-            <w:r>
-              <w:rPr>
-                <w:rFonts w:asciiTheme="majorBidi" w:hAnsiTheme="majorBidi" w:cstheme="majorBidi"/>
-                <w:color w:val="000000" w:themeColor="text1"/>
-                <w:sz w:val="24"/>
-                <w:szCs w:val="24"/>
-              </w:rPr>
-              <w:t>g</w:t>
+                <w:highlight w:val="yellow"/>
+              </w:rPr>
+              <w:t xml:space="preserve"> mg</w:t>
             </w:r>
           </w:p>
         </w:tc>
@@ -14912,6 +15113,7 @@
                 <w:color w:val="000000" w:themeColor="text1"/>
                 <w:sz w:val="24"/>
                 <w:szCs w:val="24"/>
+                <w:highlight w:val="yellow"/>
               </w:rPr>
             </w:pPr>
             <w:r>
@@ -14920,6 +15122,7 @@
                 <w:color w:val="000000" w:themeColor="text1"/>
                 <w:sz w:val="24"/>
                 <w:szCs w:val="24"/>
+                <w:highlight w:val="yellow"/>
               </w:rPr>
               <w:t>5</w:t>
             </w:r>
@@ -14929,6 +15132,7 @@
                 <w:color w:val="000000" w:themeColor="text1"/>
                 <w:sz w:val="24"/>
                 <w:szCs w:val="24"/>
+                <w:highlight w:val="yellow"/>
               </w:rPr>
               <w:t>0 ml</w:t>
             </w:r>
@@ -14948,6 +15152,7 @@
                 <w:color w:val="000000" w:themeColor="text1"/>
                 <w:sz w:val="24"/>
                 <w:szCs w:val="24"/>
+                <w:highlight w:val="yellow"/>
               </w:rPr>
             </w:pPr>
             <w:r>
@@ -14956,6 +15161,7 @@
                 <w:color w:val="000000" w:themeColor="text1"/>
                 <w:sz w:val="24"/>
                 <w:szCs w:val="24"/>
+                <w:highlight w:val="yellow"/>
               </w:rPr>
               <w:t>0.</w:t>
             </w:r>
@@ -14965,6 +15171,7 @@
                 <w:color w:val="000000" w:themeColor="text1"/>
                 <w:sz w:val="24"/>
                 <w:szCs w:val="24"/>
+                <w:highlight w:val="yellow"/>
               </w:rPr>
               <w:t>2</w:t>
             </w:r>
@@ -14974,6 +15181,7 @@
                 <w:color w:val="000000" w:themeColor="text1"/>
                 <w:sz w:val="24"/>
                 <w:szCs w:val="24"/>
+                <w:highlight w:val="yellow"/>
               </w:rPr>
               <w:t>0</w:t>
             </w:r>
@@ -14995,6 +15203,7 @@
                 <w:color w:val="000000" w:themeColor="text1"/>
                 <w:sz w:val="24"/>
                 <w:szCs w:val="24"/>
+                <w:highlight w:val="yellow"/>
               </w:rPr>
             </w:pPr>
             <w:r>
@@ -15003,6 +15212,7 @@
                 <w:color w:val="000000" w:themeColor="text1"/>
                 <w:sz w:val="24"/>
                 <w:szCs w:val="24"/>
+                <w:highlight w:val="yellow"/>
               </w:rPr>
               <w:t>160%</w:t>
             </w:r>
@@ -15022,6 +15232,7 @@
                 <w:color w:val="000000" w:themeColor="text1"/>
                 <w:sz w:val="24"/>
                 <w:szCs w:val="24"/>
+                <w:highlight w:val="yellow"/>
               </w:rPr>
             </w:pPr>
             <w:r>
@@ -15030,6 +15241,7 @@
                 <w:color w:val="000000" w:themeColor="text1"/>
                 <w:sz w:val="24"/>
                 <w:szCs w:val="24"/>
+                <w:highlight w:val="yellow"/>
               </w:rPr>
               <w:t>8</w:t>
             </w:r>
@@ -15039,6 +15251,7 @@
                 <w:color w:val="000000" w:themeColor="text1"/>
                 <w:sz w:val="24"/>
                 <w:szCs w:val="24"/>
+                <w:highlight w:val="yellow"/>
               </w:rPr>
               <w:t xml:space="preserve"> ml</w:t>
             </w:r>
@@ -15058,6 +15271,7 @@
                 <w:color w:val="000000" w:themeColor="text1"/>
                 <w:sz w:val="24"/>
                 <w:szCs w:val="24"/>
+                <w:highlight w:val="yellow"/>
               </w:rPr>
             </w:pPr>
             <w:r>
@@ -15066,6 +15280,7 @@
                 <w:color w:val="000000" w:themeColor="text1"/>
                 <w:sz w:val="24"/>
                 <w:szCs w:val="24"/>
+                <w:highlight w:val="yellow"/>
               </w:rPr>
               <w:t>100</w:t>
             </w:r>
@@ -15075,26 +15290,9 @@
                 <w:color w:val="000000" w:themeColor="text1"/>
                 <w:sz w:val="24"/>
                 <w:szCs w:val="24"/>
-              </w:rPr>
-              <w:t xml:space="preserve"> </w:t>
-            </w:r>
-            <w:r>
-              <w:rPr>
-                <w:rFonts w:asciiTheme="majorBidi" w:hAnsiTheme="majorBidi" w:cstheme="majorBidi"/>
-                <w:color w:val="000000" w:themeColor="text1"/>
-                <w:sz w:val="24"/>
-                <w:szCs w:val="24"/>
-              </w:rPr>
-              <w:t>m</w:t>
-            </w:r>
-            <w:r>
-              <w:rPr>
-                <w:rFonts w:asciiTheme="majorBidi" w:hAnsiTheme="majorBidi" w:cstheme="majorBidi"/>
-                <w:color w:val="000000" w:themeColor="text1"/>
-                <w:sz w:val="24"/>
-                <w:szCs w:val="24"/>
-              </w:rPr>
-              <w:t>g</w:t>
+                <w:highlight w:val="yellow"/>
+              </w:rPr>
+              <w:t xml:space="preserve"> mg</w:t>
             </w:r>
           </w:p>
         </w:tc>
@@ -15112,6 +15310,7 @@
                 <w:color w:val="000000" w:themeColor="text1"/>
                 <w:sz w:val="24"/>
                 <w:szCs w:val="24"/>
+                <w:highlight w:val="yellow"/>
               </w:rPr>
             </w:pPr>
             <w:r>
@@ -15120,6 +15319,7 @@
                 <w:color w:val="000000" w:themeColor="text1"/>
                 <w:sz w:val="24"/>
                 <w:szCs w:val="24"/>
+                <w:highlight w:val="yellow"/>
               </w:rPr>
               <w:t>25</w:t>
             </w:r>
@@ -15129,6 +15329,7 @@
                 <w:color w:val="000000" w:themeColor="text1"/>
                 <w:sz w:val="24"/>
                 <w:szCs w:val="24"/>
+                <w:highlight w:val="yellow"/>
               </w:rPr>
               <w:t xml:space="preserve"> ml</w:t>
             </w:r>
@@ -15148,6 +15349,7 @@
                 <w:color w:val="000000" w:themeColor="text1"/>
                 <w:sz w:val="24"/>
                 <w:szCs w:val="24"/>
+                <w:highlight w:val="yellow"/>
               </w:rPr>
             </w:pPr>
             <w:r>
@@ -15156,6 +15358,7 @@
                 <w:color w:val="000000" w:themeColor="text1"/>
                 <w:sz w:val="24"/>
                 <w:szCs w:val="24"/>
+                <w:highlight w:val="yellow"/>
               </w:rPr>
               <w:t>0.</w:t>
             </w:r>
@@ -15165,6 +15368,7 @@
                 <w:color w:val="000000" w:themeColor="text1"/>
                 <w:sz w:val="24"/>
                 <w:szCs w:val="24"/>
+                <w:highlight w:val="yellow"/>
               </w:rPr>
               <w:t>32</w:t>
             </w:r>
@@ -15406,6 +15610,7 @@
               <w:rPr>
                 <w:rFonts w:asciiTheme="majorBidi" w:hAnsiTheme="majorBidi" w:cstheme="majorBidi"/>
                 <w:color w:val="000000" w:themeColor="text1"/>
+                <w:highlight w:val="yellow"/>
               </w:rPr>
               <w:t>5</w:t>
             </w:r>
@@ -15413,8 +15618,16 @@
               <w:rPr>
                 <w:rFonts w:asciiTheme="majorBidi" w:hAnsiTheme="majorBidi" w:cstheme="majorBidi"/>
                 <w:color w:val="000000" w:themeColor="text1"/>
-              </w:rPr>
-              <w:t xml:space="preserve">0% Concentration) </w:t>
+                <w:highlight w:val="yellow"/>
+              </w:rPr>
+              <w:t>0%</w:t>
+            </w:r>
+            <w:r>
+              <w:rPr>
+                <w:rFonts w:asciiTheme="majorBidi" w:hAnsiTheme="majorBidi" w:cstheme="majorBidi"/>
+                <w:color w:val="000000" w:themeColor="text1"/>
+              </w:rPr>
+              <w:t xml:space="preserve"> Concentration) </w:t>
             </w:r>
           </w:p>
         </w:tc>
@@ -15467,7 +15680,22 @@
                 <w:rFonts w:asciiTheme="majorBidi" w:hAnsiTheme="majorBidi" w:cstheme="majorBidi"/>
                 <w:color w:val="000000" w:themeColor="text1"/>
               </w:rPr>
-              <w:t xml:space="preserve">Spiking Solution (100% Concentration) </w:t>
+              <w:t>Spiking Solution (</w:t>
+            </w:r>
+            <w:r>
+              <w:rPr>
+                <w:rFonts w:asciiTheme="majorBidi" w:hAnsiTheme="majorBidi" w:cstheme="majorBidi"/>
+                <w:color w:val="000000" w:themeColor="text1"/>
+                <w:highlight w:val="yellow"/>
+              </w:rPr>
+              <w:t>100%</w:t>
+            </w:r>
+            <w:r>
+              <w:rPr>
+                <w:rFonts w:asciiTheme="majorBidi" w:hAnsiTheme="majorBidi" w:cstheme="majorBidi"/>
+                <w:color w:val="000000" w:themeColor="text1"/>
+              </w:rPr>
+              <w:t xml:space="preserve"> Concentration) </w:t>
             </w:r>
           </w:p>
         </w:tc>
@@ -15520,12 +15748,21 @@
                 <w:rFonts w:asciiTheme="majorBidi" w:hAnsiTheme="majorBidi" w:cstheme="majorBidi"/>
                 <w:color w:val="000000" w:themeColor="text1"/>
               </w:rPr>
-              <w:t>Spiking Solution (1</w:t>
-            </w:r>
-            <w:r>
-              <w:rPr>
-                <w:rFonts w:asciiTheme="majorBidi" w:hAnsiTheme="majorBidi" w:cstheme="majorBidi"/>
-                <w:color w:val="000000" w:themeColor="text1"/>
+              <w:t>Spiking Solution (</w:t>
+            </w:r>
+            <w:r>
+              <w:rPr>
+                <w:rFonts w:asciiTheme="majorBidi" w:hAnsiTheme="majorBidi" w:cstheme="majorBidi"/>
+                <w:color w:val="000000" w:themeColor="text1"/>
+                <w:highlight w:val="yellow"/>
+              </w:rPr>
+              <w:t>1</w:t>
+            </w:r>
+            <w:r>
+              <w:rPr>
+                <w:rFonts w:asciiTheme="majorBidi" w:hAnsiTheme="majorBidi" w:cstheme="majorBidi"/>
+                <w:color w:val="000000" w:themeColor="text1"/>
+                <w:highlight w:val="yellow"/>
               </w:rPr>
               <w:t>6</w:t>
             </w:r>
@@ -15533,8 +15770,16 @@
               <w:rPr>
                 <w:rFonts w:asciiTheme="majorBidi" w:hAnsiTheme="majorBidi" w:cstheme="majorBidi"/>
                 <w:color w:val="000000" w:themeColor="text1"/>
-              </w:rPr>
-              <w:t xml:space="preserve">0% Concentration) </w:t>
+                <w:highlight w:val="yellow"/>
+              </w:rPr>
+              <w:t>0%</w:t>
+            </w:r>
+            <w:r>
+              <w:rPr>
+                <w:rFonts w:asciiTheme="majorBidi" w:hAnsiTheme="majorBidi" w:cstheme="majorBidi"/>
+                <w:color w:val="000000" w:themeColor="text1"/>
+              </w:rPr>
+              <w:t xml:space="preserve"> Concentration) </w:t>
             </w:r>
           </w:p>
         </w:tc>
@@ -16191,6 +16436,7 @@
               <w:rPr>
                 <w:rFonts w:asciiTheme="majorBidi" w:hAnsiTheme="majorBidi" w:cstheme="majorBidi"/>
                 <w:color w:val="000000" w:themeColor="text1"/>
+                <w:highlight w:val="darkYellow"/>
               </w:rPr>
               <w:t>Empagliflozin</w:t>
             </w:r>
@@ -16244,6 +16490,7 @@
               <w:rPr>
                 <w:rFonts w:asciiTheme="majorBidi" w:hAnsiTheme="majorBidi" w:cstheme="majorBidi"/>
                 <w:color w:val="000000" w:themeColor="text1"/>
+                <w:highlight w:val="darkYellow"/>
               </w:rPr>
               <w:t>Empagliflozin</w:t>
             </w:r>
@@ -16297,6 +16544,7 @@
               <w:rPr>
                 <w:rFonts w:asciiTheme="majorBidi" w:hAnsiTheme="majorBidi" w:cstheme="majorBidi"/>
                 <w:color w:val="000000" w:themeColor="text1"/>
+                <w:highlight w:val="darkYellow"/>
               </w:rPr>
               <w:t>Empagliflozin</w:t>
             </w:r>
@@ -16569,7 +16817,7 @@
               </w:rPr>
               <w:lastRenderedPageBreak/>
               <w:drawing>
-                <wp:anchor distT="0" distB="0" distL="114300" distR="114300" simplePos="0" relativeHeight="251659264" behindDoc="1" locked="0" layoutInCell="1" allowOverlap="1" wp14:editId="50E8FC8F" wp14:anchorId="7609EA29">
+                <wp:anchor distT="0" distB="0" distL="114300" distR="114300" simplePos="0" relativeHeight="251659264" behindDoc="1" locked="0" layoutInCell="1" allowOverlap="1" wp14:editId="7A0BC1A0" wp14:anchorId="7609EA29">
                   <wp:simplePos x="0" y="0"/>
                   <wp:positionH relativeFrom="column">
                     <wp:posOffset>2197404</wp:posOffset>
@@ -17810,8 +18058,31 @@
         <w:rPr>
           <w:rFonts w:asciiTheme="majorBidi" w:hAnsiTheme="majorBidi" w:cstheme="majorBidi"/>
           <w:color w:val="000000" w:themeColor="text1"/>
-        </w:rPr>
-        <w:t>Empagliflozin 25 mg FCT.</w:t>
+          <w:highlight w:val="darkYellow"/>
+        </w:rPr>
+        <w:t>Empagliflozin</w:t>
+      </w:r>
+      <w:r>
+        <w:rPr>
+          <w:rFonts w:asciiTheme="majorBidi" w:hAnsiTheme="majorBidi" w:cstheme="majorBidi"/>
+          <w:color w:val="000000" w:themeColor="text1"/>
+        </w:rPr>
+        <w:t xml:space="preserve"> </w:t>
+      </w:r>
+      <w:r>
+        <w:rPr>
+          <w:rFonts w:asciiTheme="majorBidi" w:hAnsiTheme="majorBidi" w:cstheme="majorBidi"/>
+          <w:color w:val="000000" w:themeColor="text1"/>
+          <w:highlight w:val="darkGray"/>
+        </w:rPr>
+        <w:t>25</w:t>
+      </w:r>
+      <w:r>
+        <w:rPr>
+          <w:rFonts w:asciiTheme="majorBidi" w:hAnsiTheme="majorBidi" w:cstheme="majorBidi"/>
+          <w:color w:val="000000" w:themeColor="text1"/>
+        </w:rPr>
+        <w:t xml:space="preserve"> mg FCT.</w:t>
       </w:r>
     </w:p>
     <w:p>
@@ -18000,6 +18271,7 @@
               <w:rPr>
                 <w:rFonts w:asciiTheme="majorBidi" w:hAnsiTheme="majorBidi" w:cstheme="majorBidi"/>
                 <w:color w:val="000000" w:themeColor="text1"/>
+                <w:highlight w:val="darkYellow"/>
                 <w:vertAlign w:val="subscript"/>
               </w:rPr>
               <w:t>Empagliflozin</w:t>
@@ -18124,6 +18396,7 @@
               <w:rPr>
                 <w:rFonts w:asciiTheme="majorBidi" w:hAnsiTheme="majorBidi" w:cstheme="majorBidi"/>
                 <w:color w:val="000000" w:themeColor="text1"/>
+                <w:highlight w:val="darkYellow"/>
               </w:rPr>
               <w:t>Empagliflozin</w:t>
             </w:r>
@@ -18179,6 +18452,7 @@
               <w:rPr>
                 <w:rFonts w:asciiTheme="majorBidi" w:hAnsiTheme="majorBidi" w:cstheme="majorBidi"/>
                 <w:color w:val="000000" w:themeColor="text1"/>
+                <w:highlight w:val="darkYellow"/>
               </w:rPr>
               <w:t>Empagliflozin</w:t>
             </w:r>
@@ -18229,6 +18503,7 @@
               <w:rPr>
                 <w:rFonts w:asciiTheme="majorBidi" w:hAnsiTheme="majorBidi" w:cstheme="majorBidi"/>
                 <w:color w:val="000000" w:themeColor="text1"/>
+                <w:highlight w:val="darkYellow"/>
               </w:rPr>
               <w:t>Empagliflozin</w:t>
             </w:r>
@@ -18735,6 +19010,7 @@
           <w:color w:val="000000" w:themeColor="text1"/>
           <w:sz w:val="24"/>
           <w:szCs w:val="24"/>
+          <w:highlight w:val="green"/>
         </w:rPr>
         <w:t>Placebo:</w:t>
       </w:r>
@@ -18755,6 +19031,7 @@
           <w:color w:val="000000" w:themeColor="text1"/>
           <w:sz w:val="24"/>
           <w:szCs w:val="24"/>
+          <w:highlight w:val="yellow"/>
         </w:rPr>
         <w:t>100</w:t>
       </w:r>
@@ -18791,6 +19068,7 @@
           <w:color w:val="000000" w:themeColor="text1"/>
           <w:sz w:val="24"/>
           <w:szCs w:val="24"/>
+          <w:highlight w:val="yellow"/>
         </w:rPr>
         <w:t>50</w:t>
       </w:r>
@@ -18809,6 +19087,7 @@
           <w:color w:val="000000" w:themeColor="text1"/>
           <w:sz w:val="24"/>
           <w:szCs w:val="24"/>
+          <w:highlight w:val="yellow"/>
         </w:rPr>
         <w:t>30</w:t>
       </w:r>
@@ -18819,7 +19098,26 @@
           <w:sz w:val="24"/>
           <w:szCs w:val="24"/>
         </w:rPr>
-        <w:t xml:space="preserve"> ml of diluent, sonicate for 10 min</w:t>
+        <w:t xml:space="preserve"> ml of diluent, sonicate for </w:t>
+      </w:r>
+      <w:r>
+        <w:rPr>
+          <w:rFonts w:asciiTheme="majorBidi" w:hAnsiTheme="majorBidi" w:cstheme="majorBidi"/>
+          <w:color w:val="000000" w:themeColor="text1"/>
+          <w:sz w:val="24"/>
+          <w:szCs w:val="24"/>
+          <w:highlight w:val="yellow"/>
+        </w:rPr>
+        <w:t>10</w:t>
+      </w:r>
+      <w:r>
+        <w:rPr>
+          <w:rFonts w:asciiTheme="majorBidi" w:hAnsiTheme="majorBidi" w:cstheme="majorBidi"/>
+          <w:color w:val="000000" w:themeColor="text1"/>
+          <w:sz w:val="24"/>
+          <w:szCs w:val="24"/>
+        </w:rPr>
+        <w:t xml:space="preserve"> min</w:t>
       </w:r>
       <w:r>
         <w:rPr>
@@ -18917,6 +19215,48 @@
         <w:jc w:val="both"/>
         <w:rPr>
           <w:rFonts w:asciiTheme="majorBidi" w:hAnsiTheme="majorBidi" w:cstheme="majorBidi"/>
+          <w:color w:val="000000" w:themeColor="text1"/>
+        </w:rPr>
+      </w:pPr>
+      <w:r>
+        <w:rPr>
+          <w:rFonts w:asciiTheme="majorBidi" w:hAnsiTheme="majorBidi" w:cstheme="majorBidi"/>
+          <w:color w:val="000000" w:themeColor="text1"/>
+          <w:sz w:val="24"/>
+          <w:szCs w:val="24"/>
+          <w:highlight w:val="green"/>
+          <w:u w:val="single"/>
+        </w:rPr>
+        <w:t>Stock solution preparation</w:t>
+      </w:r>
+      <w:r>
+        <w:rPr>
+          <w:rFonts w:asciiTheme="majorBidi" w:hAnsiTheme="majorBidi" w:cstheme="majorBidi"/>
+          <w:color w:val="000000" w:themeColor="text1"/>
+          <w:highlight w:val="green"/>
+          <w:u w:val="single"/>
+        </w:rPr>
+        <w:t>:</w:t>
+      </w:r>
+      <w:r>
+        <w:rPr>
+          <w:rFonts w:asciiTheme="majorBidi" w:hAnsiTheme="majorBidi" w:cstheme="majorBidi"/>
+          <w:color w:val="000000" w:themeColor="text1"/>
+        </w:rPr>
+        <w:t xml:space="preserve"> </w:t>
+      </w:r>
+    </w:p>
+    <w:p>
+      <w:pPr>
+        <w:pStyle w:val="BodyText2"/>
+        <w:tabs>
+          <w:tab w:val="left" w:pos="360"/>
+        </w:tabs>
+        <w:spacing w:line="276" w:lineRule="auto"/>
+        <w:ind w:left="360"/>
+        <w:jc w:val="both"/>
+        <w:rPr>
+          <w:rFonts w:asciiTheme="majorBidi" w:hAnsiTheme="majorBidi" w:cstheme="majorBidi"/>
           <w:b/>
           <w:bCs/>
           <w:color w:val="000000" w:themeColor="text1"/>
@@ -18930,31 +19270,7 @@
           <w:color w:val="000000" w:themeColor="text1"/>
           <w:sz w:val="24"/>
           <w:szCs w:val="24"/>
-          <w:u w:val="single"/>
-        </w:rPr>
-        <w:t>Stock solution preparation</w:t>
-      </w:r>
-      <w:r>
-        <w:rPr>
-          <w:rFonts w:asciiTheme="majorBidi" w:hAnsiTheme="majorBidi" w:cstheme="majorBidi"/>
-          <w:color w:val="000000" w:themeColor="text1"/>
-          <w:u w:val="single"/>
-        </w:rPr>
-        <w:t>:</w:t>
-      </w:r>
-      <w:r>
-        <w:rPr>
-          <w:rFonts w:asciiTheme="majorBidi" w:hAnsiTheme="majorBidi" w:cstheme="majorBidi"/>
-          <w:color w:val="000000" w:themeColor="text1"/>
-        </w:rPr>
-        <w:t xml:space="preserve"> </w:t>
-      </w:r>
-      <w:r>
-        <w:rPr>
-          <w:rFonts w:asciiTheme="majorBidi" w:hAnsiTheme="majorBidi" w:cstheme="majorBidi"/>
-          <w:color w:val="000000" w:themeColor="text1"/>
-          <w:sz w:val="24"/>
-          <w:szCs w:val="24"/>
+          <w:highlight w:val="yellow"/>
         </w:rPr>
         <w:t xml:space="preserve">Crush </w:t>
       </w:r>
@@ -18964,6 +19280,7 @@
           <w:color w:val="000000" w:themeColor="text1"/>
           <w:sz w:val="24"/>
           <w:szCs w:val="24"/>
+          <w:highlight w:val="yellow"/>
         </w:rPr>
         <w:t>20</w:t>
       </w:r>
@@ -18973,6 +19290,7 @@
           <w:color w:val="000000" w:themeColor="text1"/>
           <w:sz w:val="24"/>
           <w:szCs w:val="24"/>
+          <w:highlight w:val="yellow"/>
         </w:rPr>
         <w:t xml:space="preserve"> tablets to fine powder</w:t>
       </w:r>
@@ -18982,6 +19300,7 @@
           <w:color w:val="000000" w:themeColor="text1"/>
           <w:sz w:val="24"/>
           <w:szCs w:val="24"/>
+          <w:highlight w:val="yellow"/>
         </w:rPr>
         <w:t>, weigh</w:t>
       </w:r>
@@ -18991,6 +19310,7 @@
           <w:color w:val="000000" w:themeColor="text1"/>
           <w:sz w:val="24"/>
           <w:szCs w:val="24"/>
+          <w:highlight w:val="yellow"/>
         </w:rPr>
         <w:t xml:space="preserve"> about 1020mg from fine powder of tablets (equivalent to 100 mg from Empagliflozin) into 50 ml volumetric flask. Add 30 ml of diluent, sonicate for 10 min, allow to cool to room temperature then complete the volume with the same diluent.</w:t>
       </w:r>
@@ -19020,6 +19340,7 @@
         <w:rPr>
           <w:rFonts w:asciiTheme="majorBidi" w:hAnsiTheme="majorBidi" w:cstheme="majorBidi"/>
           <w:color w:val="000000" w:themeColor="text1"/>
+          <w:highlight w:val="green"/>
           <w:u w:val="single"/>
         </w:rPr>
         <w:t>Acid degradation:</w:t>
@@ -19031,62 +19352,6 @@
           <w:u w:val="single"/>
         </w:rPr>
         <w:t xml:space="preserve"> </w:t>
-      </w:r>
-      <w:r>
-        <w:rPr>
-          <w:rFonts w:asciiTheme="majorBidi" w:hAnsiTheme="majorBidi" w:cstheme="majorBidi"/>
-          <w:color w:val="000000" w:themeColor="text1"/>
-        </w:rPr>
-        <w:t>T</w:t>
-      </w:r>
-      <w:r>
-        <w:rPr>
-          <w:rFonts w:asciiTheme="majorBidi" w:hAnsiTheme="majorBidi" w:cstheme="majorBidi"/>
-          <w:color w:val="000000" w:themeColor="text1"/>
-        </w:rPr>
-        <w:t xml:space="preserve">ransfer 5 ml from stock solution into 20 ml volumetric flask, add 4 ml from 5N </w:t>
-      </w:r>
-      <w:r>
-        <w:rPr>
-          <w:rFonts w:asciiTheme="majorBidi" w:hAnsiTheme="majorBidi" w:cstheme="majorBidi"/>
-          <w:color w:val="000000" w:themeColor="text1"/>
-        </w:rPr>
-        <w:t xml:space="preserve">Methanolic </w:t>
-      </w:r>
-      <w:r>
-        <w:rPr>
-          <w:rFonts w:asciiTheme="majorBidi" w:hAnsiTheme="majorBidi" w:cstheme="majorBidi"/>
-          <w:color w:val="000000" w:themeColor="text1"/>
-        </w:rPr>
-        <w:t xml:space="preserve">HCl, then place the sample at 50°C in water bath for 5 days, after specified time, allow the sample to cool down, then add 4 ml from 5 N </w:t>
-      </w:r>
-      <w:r>
-        <w:rPr>
-          <w:rFonts w:asciiTheme="majorBidi" w:hAnsiTheme="majorBidi" w:cstheme="majorBidi"/>
-          <w:color w:val="000000" w:themeColor="text1"/>
-        </w:rPr>
-        <w:t xml:space="preserve">Methanolic </w:t>
-      </w:r>
-      <w:r>
-        <w:rPr>
-          <w:rFonts w:asciiTheme="majorBidi" w:hAnsiTheme="majorBidi" w:cstheme="majorBidi"/>
-          <w:color w:val="000000" w:themeColor="text1"/>
-        </w:rPr>
-        <w:t>NaOH, and complete the volume with diluent.</w:t>
-      </w:r>
-      <w:r>
-        <w:rPr>
-          <w:rFonts w:asciiTheme="majorBidi" w:hAnsiTheme="majorBidi" w:cstheme="majorBidi"/>
-          <w:color w:val="000000" w:themeColor="text1"/>
-        </w:rPr>
-        <w:t xml:space="preserve"> </w:t>
-      </w:r>
-      <w:r>
-        <w:rPr>
-          <w:rFonts w:asciiTheme="majorBidi" w:hAnsiTheme="majorBidi" w:cstheme="majorBidi"/>
-          <w:color w:val="000000" w:themeColor="text1"/>
-        </w:rPr>
-        <w:t>Transfer 4 ml from the previous solution into 10 ml volumetric flask, and complete the volume with diluent.</w:t>
       </w:r>
     </w:p>
     <w:p>
@@ -19108,14 +19373,55 @@
         <w:rPr>
           <w:rFonts w:asciiTheme="majorBidi" w:hAnsiTheme="majorBidi" w:cstheme="majorBidi"/>
           <w:color w:val="000000" w:themeColor="text1"/>
-          <w:u w:val="single"/>
-        </w:rPr>
-        <w:t>Base degradation:</w:t>
-      </w:r>
-      <w:r>
-        <w:rPr>
-          <w:rFonts w:asciiTheme="majorBidi" w:hAnsiTheme="majorBidi" w:cstheme="majorBidi"/>
-          <w:color w:val="000000" w:themeColor="text1"/>
+          <w:highlight w:val="yellow"/>
+        </w:rPr>
+        <w:t>T</w:t>
+      </w:r>
+      <w:r>
+        <w:rPr>
+          <w:rFonts w:asciiTheme="majorBidi" w:hAnsiTheme="majorBidi" w:cstheme="majorBidi"/>
+          <w:color w:val="000000" w:themeColor="text1"/>
+          <w:highlight w:val="yellow"/>
+        </w:rPr>
+        <w:t xml:space="preserve">ransfer 5 ml from stock solution into 20 ml volumetric flask, add 4 ml from 5N </w:t>
+      </w:r>
+      <w:r>
+        <w:rPr>
+          <w:rFonts w:asciiTheme="majorBidi" w:hAnsiTheme="majorBidi" w:cstheme="majorBidi"/>
+          <w:color w:val="000000" w:themeColor="text1"/>
+          <w:highlight w:val="yellow"/>
+        </w:rPr>
+        <w:t xml:space="preserve">Methanolic </w:t>
+      </w:r>
+      <w:r>
+        <w:rPr>
+          <w:rFonts w:asciiTheme="majorBidi" w:hAnsiTheme="majorBidi" w:cstheme="majorBidi"/>
+          <w:color w:val="000000" w:themeColor="text1"/>
+          <w:highlight w:val="yellow"/>
+        </w:rPr>
+        <w:t xml:space="preserve">HCl, then place the sample at 50°C in water bath for 5 days, after specified time, allow the sample to cool down, then add 4 ml from 5 N </w:t>
+      </w:r>
+      <w:r>
+        <w:rPr>
+          <w:rFonts w:asciiTheme="majorBidi" w:hAnsiTheme="majorBidi" w:cstheme="majorBidi"/>
+          <w:color w:val="000000" w:themeColor="text1"/>
+          <w:highlight w:val="yellow"/>
+        </w:rPr>
+        <w:t xml:space="preserve">Methanolic </w:t>
+      </w:r>
+      <w:r>
+        <w:rPr>
+          <w:rFonts w:asciiTheme="majorBidi" w:hAnsiTheme="majorBidi" w:cstheme="majorBidi"/>
+          <w:color w:val="000000" w:themeColor="text1"/>
+          <w:highlight w:val="yellow"/>
+        </w:rPr>
+        <w:t>NaOH, and complete the volume with diluent.</w:t>
+      </w:r>
+      <w:r>
+        <w:rPr>
+          <w:rFonts w:asciiTheme="majorBidi" w:hAnsiTheme="majorBidi" w:cstheme="majorBidi"/>
+          <w:color w:val="000000" w:themeColor="text1"/>
+          <w:highlight w:val="yellow"/>
         </w:rPr>
         <w:t xml:space="preserve"> </w:t>
       </w:r>
@@ -19123,36 +19429,9 @@
         <w:rPr>
           <w:rFonts w:asciiTheme="majorBidi" w:hAnsiTheme="majorBidi" w:cstheme="majorBidi"/>
           <w:color w:val="000000" w:themeColor="text1"/>
-        </w:rPr>
-        <w:t xml:space="preserve">Transfer 5 ml from stock solution into 20 ml volumetric flask, add 4 ml from 5N </w:t>
-      </w:r>
-      <w:r>
-        <w:rPr>
-          <w:rFonts w:asciiTheme="majorBidi" w:hAnsiTheme="majorBidi" w:cstheme="majorBidi"/>
-          <w:color w:val="000000" w:themeColor="text1"/>
-        </w:rPr>
-        <w:t xml:space="preserve">Methanolic </w:t>
-      </w:r>
-      <w:r>
-        <w:rPr>
-          <w:rFonts w:asciiTheme="majorBidi" w:hAnsiTheme="majorBidi" w:cstheme="majorBidi"/>
-          <w:color w:val="000000" w:themeColor="text1"/>
-        </w:rPr>
-        <w:t xml:space="preserve">NaOH, then place the sample at 50°C in water bath for 5 days, after specified time, allow the sample to cool down, then add 4 ml from 5 N </w:t>
-      </w:r>
-      <w:r>
-        <w:rPr>
-          <w:rFonts w:asciiTheme="majorBidi" w:hAnsiTheme="majorBidi" w:cstheme="majorBidi"/>
-          <w:color w:val="000000" w:themeColor="text1"/>
-        </w:rPr>
-        <w:t>Methanolic HCl</w:t>
-      </w:r>
-      <w:r>
-        <w:rPr>
-          <w:rFonts w:asciiTheme="majorBidi" w:hAnsiTheme="majorBidi" w:cstheme="majorBidi"/>
-          <w:color w:val="000000" w:themeColor="text1"/>
-        </w:rPr>
-        <w:t>, and complete the volume with diluent. Transfer 4 ml from the previous solution into 10 ml volumetric flask, and complete the volume with diluent.</w:t>
+          <w:highlight w:val="yellow"/>
+        </w:rPr>
+        <w:t>Transfer 4 ml from the previous solution into 10 ml volumetric flask, and complete the volume with diluent.</w:t>
       </w:r>
     </w:p>
     <w:p>
@@ -19167,75 +19446,23 @@
         <w:rPr>
           <w:rFonts w:asciiTheme="majorBidi" w:hAnsiTheme="majorBidi" w:cstheme="majorBidi"/>
           <w:color w:val="000000" w:themeColor="text1"/>
+        </w:rPr>
+      </w:pPr>
+      <w:r>
+        <w:rPr>
+          <w:rFonts w:asciiTheme="majorBidi" w:hAnsiTheme="majorBidi" w:cstheme="majorBidi"/>
+          <w:color w:val="000000" w:themeColor="text1"/>
+          <w:highlight w:val="green"/>
           <w:u w:val="single"/>
         </w:rPr>
-      </w:pPr>
-      <w:r>
-        <w:rPr>
-          <w:rFonts w:asciiTheme="majorBidi" w:hAnsiTheme="majorBidi" w:cstheme="majorBidi"/>
-          <w:color w:val="000000" w:themeColor="text1"/>
-          <w:u w:val="single"/>
-        </w:rPr>
-        <w:t>Oxidation degradation</w:t>
-      </w:r>
-      <w:r>
-        <w:rPr>
-          <w:rFonts w:asciiTheme="majorBidi" w:hAnsiTheme="majorBidi" w:cstheme="majorBidi"/>
-          <w:color w:val="000000" w:themeColor="text1"/>
-          <w:u w:val="single"/>
-        </w:rPr>
-        <w:t xml:space="preserve">: </w:t>
-      </w:r>
-      <w:r>
-        <w:rPr>
-          <w:rFonts w:asciiTheme="majorBidi" w:hAnsiTheme="majorBidi" w:cstheme="majorBidi"/>
-          <w:color w:val="000000" w:themeColor="text1"/>
-        </w:rPr>
-        <w:t xml:space="preserve">Transfer 5 ml from stock solution into 20 ml volumetric flask, add 0.5ml from </w:t>
-      </w:r>
-      <w:r>
-        <w:rPr>
-          <w:rFonts w:asciiTheme="majorBidi" w:hAnsiTheme="majorBidi" w:cstheme="majorBidi"/>
-          <w:color w:val="000000" w:themeColor="text1"/>
-        </w:rPr>
-        <w:t>10</w:t>
-      </w:r>
-      <w:r>
-        <w:rPr>
-          <w:rFonts w:asciiTheme="majorBidi" w:hAnsiTheme="majorBidi" w:cstheme="majorBidi"/>
-          <w:color w:val="000000" w:themeColor="text1"/>
-        </w:rPr>
-        <w:t>% H</w:t>
-      </w:r>
-      <w:r>
-        <w:rPr>
-          <w:rFonts w:asciiTheme="majorBidi" w:hAnsiTheme="majorBidi" w:cstheme="majorBidi"/>
-          <w:color w:val="000000" w:themeColor="text1"/>
-          <w:vertAlign w:val="subscript"/>
-        </w:rPr>
-        <w:t>2</w:t>
-      </w:r>
-      <w:r>
-        <w:rPr>
-          <w:rFonts w:asciiTheme="majorBidi" w:hAnsiTheme="majorBidi" w:cstheme="majorBidi"/>
-          <w:color w:val="000000" w:themeColor="text1"/>
-        </w:rPr>
-        <w:t>O</w:t>
-      </w:r>
-      <w:r>
-        <w:rPr>
-          <w:rFonts w:asciiTheme="majorBidi" w:hAnsiTheme="majorBidi" w:cstheme="majorBidi"/>
-          <w:color w:val="000000" w:themeColor="text1"/>
-          <w:vertAlign w:val="subscript"/>
-        </w:rPr>
-        <w:t>2</w:t>
-      </w:r>
-      <w:r>
-        <w:rPr>
-          <w:rFonts w:asciiTheme="majorBidi" w:hAnsiTheme="majorBidi" w:cstheme="majorBidi"/>
-          <w:color w:val="000000" w:themeColor="text1"/>
-        </w:rPr>
-        <w:t>, then place the sample at 50°C in water bath for 5 days, after specified time, allow the sample to cool down, and complete the volume with diluent. Transfer 4 ml from the previous solution into 10 ml volumetric flask, and complete the volume with diluent.</w:t>
+        <w:t>Base degradation:</w:t>
+      </w:r>
+      <w:r>
+        <w:rPr>
+          <w:rFonts w:asciiTheme="majorBidi" w:hAnsiTheme="majorBidi" w:cstheme="majorBidi"/>
+          <w:color w:val="000000" w:themeColor="text1"/>
+        </w:rPr>
+        <w:t xml:space="preserve"> </w:t>
       </w:r>
     </w:p>
     <w:p>
@@ -19257,8 +19484,189 @@
         <w:rPr>
           <w:rFonts w:asciiTheme="majorBidi" w:hAnsiTheme="majorBidi" w:cstheme="majorBidi"/>
           <w:color w:val="000000" w:themeColor="text1"/>
+          <w:highlight w:val="yellow"/>
+        </w:rPr>
+        <w:t xml:space="preserve">Transfer 5 ml from stock solution into 20 ml volumetric flask, add 4 ml from 5N </w:t>
+      </w:r>
+      <w:r>
+        <w:rPr>
+          <w:rFonts w:asciiTheme="majorBidi" w:hAnsiTheme="majorBidi" w:cstheme="majorBidi"/>
+          <w:color w:val="000000" w:themeColor="text1"/>
+          <w:highlight w:val="yellow"/>
+        </w:rPr>
+        <w:t xml:space="preserve">Methanolic </w:t>
+      </w:r>
+      <w:r>
+        <w:rPr>
+          <w:rFonts w:asciiTheme="majorBidi" w:hAnsiTheme="majorBidi" w:cstheme="majorBidi"/>
+          <w:color w:val="000000" w:themeColor="text1"/>
+          <w:highlight w:val="yellow"/>
+        </w:rPr>
+        <w:t xml:space="preserve">NaOH, then place the sample at 50°C in water bath for 5 days, after specified time, allow the sample to cool down, then add 4 ml from 5 N </w:t>
+      </w:r>
+      <w:r>
+        <w:rPr>
+          <w:rFonts w:asciiTheme="majorBidi" w:hAnsiTheme="majorBidi" w:cstheme="majorBidi"/>
+          <w:color w:val="000000" w:themeColor="text1"/>
+          <w:highlight w:val="yellow"/>
+        </w:rPr>
+        <w:t>Methanolic HCl</w:t>
+      </w:r>
+      <w:r>
+        <w:rPr>
+          <w:rFonts w:asciiTheme="majorBidi" w:hAnsiTheme="majorBidi" w:cstheme="majorBidi"/>
+          <w:color w:val="000000" w:themeColor="text1"/>
+          <w:highlight w:val="yellow"/>
+        </w:rPr>
+        <w:t>, and complete the volume with diluent. Transfer 4 ml from the previous solution into 10 ml volumetric flask, and complete the volume with diluent.</w:t>
+      </w:r>
+    </w:p>
+    <w:p>
+      <w:pPr>
+        <w:pStyle w:val="ListParagraph"/>
+        <w:tabs>
+          <w:tab w:val="left" w:pos="-14"/>
+        </w:tabs>
+        <w:spacing w:line="276" w:lineRule="auto"/>
+        <w:ind w:left="441"/>
+        <w:jc w:val="lowKashida"/>
+        <w:rPr>
+          <w:rFonts w:asciiTheme="majorBidi" w:hAnsiTheme="majorBidi" w:cstheme="majorBidi"/>
+          <w:color w:val="000000" w:themeColor="text1"/>
           <w:u w:val="single"/>
         </w:rPr>
+      </w:pPr>
+      <w:r>
+        <w:rPr>
+          <w:rFonts w:asciiTheme="majorBidi" w:hAnsiTheme="majorBidi" w:cstheme="majorBidi"/>
+          <w:color w:val="000000" w:themeColor="text1"/>
+          <w:highlight w:val="green"/>
+          <w:u w:val="single"/>
+        </w:rPr>
+        <w:t>Oxidation degradation</w:t>
+      </w:r>
+      <w:r>
+        <w:rPr>
+          <w:rFonts w:asciiTheme="majorBidi" w:hAnsiTheme="majorBidi" w:cstheme="majorBidi"/>
+          <w:color w:val="000000" w:themeColor="text1"/>
+          <w:highlight w:val="green"/>
+          <w:u w:val="single"/>
+        </w:rPr>
+        <w:t>:</w:t>
+      </w:r>
+      <w:r>
+        <w:rPr>
+          <w:rFonts w:asciiTheme="majorBidi" w:hAnsiTheme="majorBidi" w:cstheme="majorBidi"/>
+          <w:color w:val="000000" w:themeColor="text1"/>
+          <w:u w:val="single"/>
+        </w:rPr>
+        <w:t xml:space="preserve"> </w:t>
+      </w:r>
+    </w:p>
+    <w:p>
+      <w:pPr>
+        <w:pStyle w:val="ListParagraph"/>
+        <w:tabs>
+          <w:tab w:val="left" w:pos="-14"/>
+        </w:tabs>
+        <w:spacing w:line="276" w:lineRule="auto"/>
+        <w:ind w:left="441"/>
+        <w:jc w:val="lowKashida"/>
+        <w:rPr>
+          <w:rFonts w:asciiTheme="majorBidi" w:hAnsiTheme="majorBidi" w:cstheme="majorBidi"/>
+          <w:color w:val="000000" w:themeColor="text1"/>
+          <w:u w:val="single"/>
+        </w:rPr>
+      </w:pPr>
+      <w:r>
+        <w:rPr>
+          <w:rFonts w:asciiTheme="majorBidi" w:hAnsiTheme="majorBidi" w:cstheme="majorBidi"/>
+          <w:color w:val="000000" w:themeColor="text1"/>
+          <w:highlight w:val="yellow"/>
+        </w:rPr>
+        <w:t xml:space="preserve">Transfer 5 ml from stock solution into 20 ml volumetric flask, add 0.5ml from </w:t>
+      </w:r>
+      <w:r>
+        <w:rPr>
+          <w:rFonts w:asciiTheme="majorBidi" w:hAnsiTheme="majorBidi" w:cstheme="majorBidi"/>
+          <w:color w:val="000000" w:themeColor="text1"/>
+          <w:highlight w:val="yellow"/>
+        </w:rPr>
+        <w:t>10</w:t>
+      </w:r>
+      <w:r>
+        <w:rPr>
+          <w:rFonts w:asciiTheme="majorBidi" w:hAnsiTheme="majorBidi" w:cstheme="majorBidi"/>
+          <w:color w:val="000000" w:themeColor="text1"/>
+          <w:highlight w:val="yellow"/>
+        </w:rPr>
+        <w:t>% H</w:t>
+      </w:r>
+      <w:r>
+        <w:rPr>
+          <w:rFonts w:asciiTheme="majorBidi" w:hAnsiTheme="majorBidi" w:cstheme="majorBidi"/>
+          <w:color w:val="000000" w:themeColor="text1"/>
+          <w:highlight w:val="yellow"/>
+          <w:vertAlign w:val="subscript"/>
+        </w:rPr>
+        <w:t>2</w:t>
+      </w:r>
+      <w:r>
+        <w:rPr>
+          <w:rFonts w:asciiTheme="majorBidi" w:hAnsiTheme="majorBidi" w:cstheme="majorBidi"/>
+          <w:color w:val="000000" w:themeColor="text1"/>
+          <w:highlight w:val="yellow"/>
+        </w:rPr>
+        <w:t>O</w:t>
+      </w:r>
+      <w:r>
+        <w:rPr>
+          <w:rFonts w:asciiTheme="majorBidi" w:hAnsiTheme="majorBidi" w:cstheme="majorBidi"/>
+          <w:color w:val="000000" w:themeColor="text1"/>
+          <w:highlight w:val="yellow"/>
+          <w:vertAlign w:val="subscript"/>
+        </w:rPr>
+        <w:t>2</w:t>
+      </w:r>
+      <w:r>
+        <w:rPr>
+          <w:rFonts w:asciiTheme="majorBidi" w:hAnsiTheme="majorBidi" w:cstheme="majorBidi"/>
+          <w:color w:val="000000" w:themeColor="text1"/>
+          <w:highlight w:val="yellow"/>
+        </w:rPr>
+        <w:t xml:space="preserve">, then place the sample at 50°C in water bath for 5 days, after specified time, allow the sample to cool </w:t>
+      </w:r>
+      <w:r>
+        <w:rPr>
+          <w:rFonts w:asciiTheme="majorBidi" w:hAnsiTheme="majorBidi" w:cstheme="majorBidi"/>
+          <w:color w:val="000000" w:themeColor="text1"/>
+          <w:highlight w:val="yellow"/>
+        </w:rPr>
+        <w:lastRenderedPageBreak/>
+        <w:t>down, and complete the volume with diluent. Transfer 4 ml from the previous solution into 10 ml volumetric flask, and complete the volume with diluent.</w:t>
+      </w:r>
+    </w:p>
+    <w:p>
+      <w:pPr>
+        <w:pStyle w:val="ListParagraph"/>
+        <w:tabs>
+          <w:tab w:val="left" w:pos="-14"/>
+        </w:tabs>
+        <w:spacing w:line="276" w:lineRule="auto"/>
+        <w:ind w:left="441"/>
+        <w:jc w:val="lowKashida"/>
+        <w:rPr>
+          <w:rFonts w:asciiTheme="majorBidi" w:hAnsiTheme="majorBidi" w:cstheme="majorBidi"/>
+          <w:color w:val="000000" w:themeColor="text1"/>
+        </w:rPr>
+      </w:pPr>
+      <w:r>
+        <w:rPr>
+          <w:rFonts w:asciiTheme="majorBidi" w:hAnsiTheme="majorBidi" w:cstheme="majorBidi"/>
+          <w:color w:val="000000" w:themeColor="text1"/>
+          <w:highlight w:val="green"/>
+          <w:u w:val="single"/>
+        </w:rPr>
         <w:t>Heat degradation:</w:t>
       </w:r>
       <w:r>
@@ -19268,20 +19676,29 @@
         </w:rPr>
         <w:t xml:space="preserve"> </w:t>
       </w:r>
-      <w:r>
-        <w:rPr>
-          <w:rFonts w:asciiTheme="majorBidi" w:hAnsiTheme="majorBidi" w:cstheme="majorBidi"/>
-          <w:color w:val="000000" w:themeColor="text1"/>
-        </w:rPr>
-        <w:t xml:space="preserve">Transfer 5 ml from stock solution into 20 ml volumetric flask, then place the sample at 50°C in water bath for 5 days, after specified time, allow the sample to cool down, </w:t>
-      </w:r>
-      <w:r>
-        <w:rPr>
-          <w:rFonts w:asciiTheme="majorBidi" w:hAnsiTheme="majorBidi" w:cstheme="majorBidi"/>
-          <w:color w:val="000000" w:themeColor="text1"/>
-        </w:rPr>
-        <w:lastRenderedPageBreak/>
-        <w:t>and complete the volume with diluent. Transfer 4 ml from the previous solution into 10 ml volumetric flask, and complete the volume with diluent.</w:t>
+    </w:p>
+    <w:p>
+      <w:pPr>
+        <w:pStyle w:val="ListParagraph"/>
+        <w:tabs>
+          <w:tab w:val="left" w:pos="-14"/>
+        </w:tabs>
+        <w:spacing w:line="276" w:lineRule="auto"/>
+        <w:ind w:left="441"/>
+        <w:jc w:val="lowKashida"/>
+        <w:rPr>
+          <w:rFonts w:asciiTheme="majorBidi" w:hAnsiTheme="majorBidi" w:cstheme="majorBidi"/>
+          <w:color w:val="000000" w:themeColor="text1"/>
+          <w:u w:val="single"/>
+        </w:rPr>
+      </w:pPr>
+      <w:r>
+        <w:rPr>
+          <w:rFonts w:asciiTheme="majorBidi" w:hAnsiTheme="majorBidi" w:cstheme="majorBidi"/>
+          <w:color w:val="000000" w:themeColor="text1"/>
+          <w:highlight w:val="yellow"/>
+        </w:rPr>
+        <w:t>Transfer 5 ml from stock solution into 20 ml volumetric flask, then place the sample at 50°C in water bath for 5 days, after specified time, allow the sample to cool down, and complete the volume with diluent. Transfer 4 ml from the previous solution into 10 ml volumetric flask, and complete the volume with diluent.</w:t>
       </w:r>
     </w:p>
     <w:p>
@@ -21343,6 +21760,7 @@
           <w:rFonts w:asciiTheme="majorBidi" w:hAnsiTheme="majorBidi" w:cstheme="majorBidi"/>
           <w:color w:val="000000" w:themeColor="text1"/>
         </w:rPr>
+        <w:lastRenderedPageBreak/>
         <w:t xml:space="preserve">Equilibrate the column with mobile phase composition for not less than </w:t>
       </w:r>
       <w:r>
@@ -21550,7 +21968,6 @@
                 <w:color w:val="000000" w:themeColor="text1"/>
                 <w:lang w:val="en-GB"/>
               </w:rPr>
-              <w:lastRenderedPageBreak/>
               <w:t>Calculation/ Documentation</w:t>
             </w:r>
           </w:p>
@@ -23143,6 +23560,7 @@
                 <w:color w:val="000000" w:themeColor="text1"/>
                 <w:lang w:val="en-GB"/>
               </w:rPr>
+              <w:lastRenderedPageBreak/>
               <w:t>Calculation</w:t>
             </w:r>
           </w:p>
@@ -23277,7 +23695,6 @@
                 <w:color w:val="000000" w:themeColor="text1"/>
                 <w:lang w:val="en-GB"/>
               </w:rPr>
-              <w:lastRenderedPageBreak/>
               <w:t>Acceptance Criteria</w:t>
             </w:r>
           </w:p>
@@ -24482,7 +24899,17 @@
           <w:sz w:val="24"/>
           <w:szCs w:val="24"/>
         </w:rPr>
-        <w:t>and sample solutions against un-filtered standard</w:t>
+        <w:t xml:space="preserve">and sample solutions against un-filtered </w:t>
+      </w:r>
+      <w:r>
+        <w:rPr>
+          <w:rFonts w:asciiTheme="majorBidi" w:hAnsiTheme="majorBidi" w:cstheme="majorBidi"/>
+          <w:color w:val="000000" w:themeColor="text1"/>
+          <w:sz w:val="24"/>
+          <w:szCs w:val="24"/>
+        </w:rPr>
+        <w:lastRenderedPageBreak/>
+        <w:t>standard</w:t>
       </w:r>
       <w:r>
         <w:rPr>
@@ -24681,7 +25108,6 @@
                 <w:color w:val="000000" w:themeColor="text1"/>
                 <w:lang w:val="en-GB"/>
               </w:rPr>
-              <w:lastRenderedPageBreak/>
               <w:t>Acceptance Criteria</w:t>
             </w:r>
           </w:p>

</xml_diff>